<commit_message>
PDF and Word table
</commit_message>
<xml_diff>
--- a/info/proejctTOBARA.docx
+++ b/info/proejctTOBARA.docx
@@ -353,7 +353,7 @@
       <w:pPr>
         <w:pStyle w:val="Normal"/>
         <w:bidi w:val="0"/>
-        <w:spacing w:lineRule="auto" w:line="254"/>
+        <w:spacing w:lineRule="auto" w:line="252"/>
         <w:jc w:val="left"/>
         <w:rPr/>
       </w:pPr>
@@ -404,7 +404,7 @@
       <w:pPr>
         <w:pStyle w:val="Normal"/>
         <w:bidi w:val="0"/>
-        <w:spacing w:lineRule="auto" w:line="254"/>
+        <w:spacing w:lineRule="auto" w:line="252"/>
         <w:jc w:val="both"/>
         <w:rPr/>
       </w:pPr>
@@ -740,7 +740,7 @@
             <w:pPr>
               <w:pStyle w:val="Normal"/>
               <w:bidi w:val="0"/>
-              <w:spacing w:lineRule="auto" w:line="254" w:before="0" w:after="0"/>
+              <w:spacing w:lineRule="auto" w:line="252" w:before="0" w:after="0"/>
               <w:jc w:val="center"/>
               <w:rPr/>
             </w:pPr>
@@ -765,7 +765,7 @@
             <w:pPr>
               <w:pStyle w:val="Normal"/>
               <w:bidi w:val="0"/>
-              <w:spacing w:lineRule="auto" w:line="254" w:before="0" w:after="0"/>
+              <w:spacing w:lineRule="auto" w:line="252" w:before="0" w:after="0"/>
               <w:jc w:val="center"/>
               <w:rPr/>
             </w:pPr>
@@ -793,7 +793,7 @@
             <w:pPr>
               <w:pStyle w:val="Normal"/>
               <w:bidi w:val="0"/>
-              <w:spacing w:lineRule="auto" w:line="254" w:before="0" w:after="0"/>
+              <w:spacing w:lineRule="auto" w:line="252" w:before="0" w:after="0"/>
               <w:jc w:val="center"/>
               <w:rPr/>
             </w:pPr>
@@ -816,7 +816,7 @@
             <w:pPr>
               <w:pStyle w:val="Normal"/>
               <w:bidi w:val="0"/>
-              <w:spacing w:lineRule="auto" w:line="254" w:before="0" w:after="0"/>
+              <w:spacing w:lineRule="auto" w:line="252" w:before="0" w:after="0"/>
               <w:jc w:val="center"/>
               <w:rPr/>
             </w:pPr>
@@ -842,7 +842,7 @@
             <w:pPr>
               <w:pStyle w:val="Normal"/>
               <w:bidi w:val="0"/>
-              <w:spacing w:lineRule="auto" w:line="254" w:before="0" w:after="0"/>
+              <w:spacing w:lineRule="auto" w:line="252" w:before="0" w:after="0"/>
               <w:jc w:val="center"/>
               <w:rPr/>
             </w:pPr>
@@ -865,7 +865,7 @@
             <w:pPr>
               <w:pStyle w:val="Normal"/>
               <w:bidi w:val="0"/>
-              <w:spacing w:lineRule="auto" w:line="254" w:before="0" w:after="0"/>
+              <w:spacing w:lineRule="auto" w:line="252" w:before="0" w:after="0"/>
               <w:jc w:val="left"/>
               <w:rPr>
                 <w:rFonts w:ascii="Arial" w:hAnsi="Arial"/>
@@ -907,7 +907,7 @@
             <w:pPr>
               <w:pStyle w:val="Normal"/>
               <w:bidi w:val="0"/>
-              <w:spacing w:lineRule="auto" w:line="254" w:before="0" w:after="0"/>
+              <w:spacing w:lineRule="auto" w:line="252" w:before="0" w:after="0"/>
               <w:jc w:val="left"/>
               <w:rPr>
                 <w:rFonts w:ascii="Arial" w:hAnsi="Arial" w:eastAsia="Arial" w:cs="Arial"/>
@@ -930,7 +930,7 @@
       <w:pPr>
         <w:pStyle w:val="Normal"/>
         <w:bidi w:val="0"/>
-        <w:spacing w:lineRule="auto" w:line="254"/>
+        <w:spacing w:lineRule="auto" w:line="252"/>
         <w:jc w:val="left"/>
         <w:rPr/>
       </w:pPr>
@@ -974,7 +974,7 @@
             <w:pPr>
               <w:pStyle w:val="Normal"/>
               <w:bidi w:val="0"/>
-              <w:spacing w:lineRule="auto" w:line="254" w:before="0" w:after="0"/>
+              <w:spacing w:lineRule="auto" w:line="252" w:before="0" w:after="0"/>
               <w:jc w:val="center"/>
               <w:rPr/>
             </w:pPr>
@@ -999,7 +999,7 @@
             <w:pPr>
               <w:pStyle w:val="Normal"/>
               <w:bidi w:val="0"/>
-              <w:spacing w:lineRule="auto" w:line="254" w:before="0" w:after="0"/>
+              <w:spacing w:lineRule="auto" w:line="252" w:before="0" w:after="0"/>
               <w:jc w:val="center"/>
               <w:rPr/>
             </w:pPr>
@@ -1037,7 +1037,7 @@
             <w:pPr>
               <w:pStyle w:val="Normal"/>
               <w:bidi w:val="0"/>
-              <w:spacing w:lineRule="auto" w:line="254" w:before="0" w:after="0"/>
+              <w:spacing w:lineRule="auto" w:line="252" w:before="0" w:after="0"/>
               <w:jc w:val="center"/>
               <w:rPr/>
             </w:pPr>
@@ -1060,7 +1060,7 @@
             <w:pPr>
               <w:pStyle w:val="Normal"/>
               <w:bidi w:val="0"/>
-              <w:spacing w:lineRule="auto" w:line="254" w:before="0" w:after="0"/>
+              <w:spacing w:lineRule="auto" w:line="252" w:before="0" w:after="0"/>
               <w:jc w:val="center"/>
               <w:rPr/>
             </w:pPr>
@@ -1086,7 +1086,7 @@
             <w:pPr>
               <w:pStyle w:val="Normal"/>
               <w:bidi w:val="0"/>
-              <w:spacing w:lineRule="auto" w:line="254" w:before="0" w:after="0"/>
+              <w:spacing w:lineRule="auto" w:line="252" w:before="0" w:after="0"/>
               <w:jc w:val="center"/>
               <w:rPr/>
             </w:pPr>
@@ -1109,7 +1109,7 @@
             <w:pPr>
               <w:pStyle w:val="Normal"/>
               <w:bidi w:val="0"/>
-              <w:spacing w:lineRule="auto" w:line="254" w:before="0" w:after="0"/>
+              <w:spacing w:lineRule="auto" w:line="252" w:before="0" w:after="0"/>
               <w:jc w:val="center"/>
               <w:rPr>
                 <w:color w:val="000000"/>
@@ -1148,7 +1148,7 @@
             <w:pPr>
               <w:pStyle w:val="Normal"/>
               <w:bidi w:val="0"/>
-              <w:spacing w:lineRule="auto" w:line="254" w:before="0" w:after="0"/>
+              <w:spacing w:lineRule="auto" w:line="252" w:before="0" w:after="0"/>
               <w:jc w:val="center"/>
               <w:rPr>
                 <w:rFonts w:ascii="Arial" w:hAnsi="Arial" w:eastAsia="Arial" w:cs="Arial"/>
@@ -1171,7 +1171,7 @@
       <w:pPr>
         <w:pStyle w:val="Normal"/>
         <w:bidi w:val="0"/>
-        <w:spacing w:lineRule="auto" w:line="254"/>
+        <w:spacing w:lineRule="auto" w:line="252"/>
         <w:jc w:val="left"/>
         <w:rPr/>
       </w:pPr>
@@ -1215,7 +1215,7 @@
             <w:pPr>
               <w:pStyle w:val="Normal"/>
               <w:bidi w:val="0"/>
-              <w:spacing w:lineRule="auto" w:line="254" w:before="0" w:after="0"/>
+              <w:spacing w:lineRule="auto" w:line="252" w:before="0" w:after="0"/>
               <w:jc w:val="center"/>
               <w:rPr/>
             </w:pPr>
@@ -1240,7 +1240,7 @@
             <w:pPr>
               <w:pStyle w:val="Normal"/>
               <w:bidi w:val="0"/>
-              <w:spacing w:lineRule="auto" w:line="254" w:before="0" w:after="0"/>
+              <w:spacing w:lineRule="auto" w:line="252" w:before="0" w:after="0"/>
               <w:jc w:val="center"/>
               <w:rPr/>
             </w:pPr>
@@ -1278,7 +1278,7 @@
             <w:pPr>
               <w:pStyle w:val="Normal"/>
               <w:bidi w:val="0"/>
-              <w:spacing w:lineRule="auto" w:line="254" w:before="0" w:after="0"/>
+              <w:spacing w:lineRule="auto" w:line="252" w:before="0" w:after="0"/>
               <w:jc w:val="center"/>
               <w:rPr/>
             </w:pPr>
@@ -1301,7 +1301,7 @@
             <w:pPr>
               <w:pStyle w:val="Normal"/>
               <w:bidi w:val="0"/>
-              <w:spacing w:lineRule="auto" w:line="254" w:before="0" w:after="0"/>
+              <w:spacing w:lineRule="auto" w:line="252" w:before="0" w:after="0"/>
               <w:jc w:val="center"/>
               <w:rPr/>
             </w:pPr>
@@ -1327,7 +1327,7 @@
             <w:pPr>
               <w:pStyle w:val="Normal"/>
               <w:bidi w:val="0"/>
-              <w:spacing w:lineRule="auto" w:line="254" w:before="0" w:after="0"/>
+              <w:spacing w:lineRule="auto" w:line="252" w:before="0" w:after="0"/>
               <w:jc w:val="center"/>
               <w:rPr/>
             </w:pPr>
@@ -1350,7 +1350,7 @@
             <w:pPr>
               <w:pStyle w:val="Normal"/>
               <w:bidi w:val="0"/>
-              <w:spacing w:lineRule="auto" w:line="254" w:before="0" w:after="0"/>
+              <w:spacing w:lineRule="auto" w:line="252" w:before="0" w:after="0"/>
               <w:jc w:val="center"/>
               <w:rPr>
                 <w:rFonts w:ascii="Arial" w:hAnsi="Arial"/>
@@ -1392,7 +1392,7 @@
             <w:pPr>
               <w:pStyle w:val="Normal"/>
               <w:bidi w:val="0"/>
-              <w:spacing w:lineRule="auto" w:line="254" w:before="0" w:after="0"/>
+              <w:spacing w:lineRule="auto" w:line="252" w:before="0" w:after="0"/>
               <w:jc w:val="center"/>
               <w:rPr>
                 <w:rFonts w:ascii="Arial" w:hAnsi="Arial" w:eastAsia="Arial" w:cs="Arial"/>
@@ -1415,7 +1415,7 @@
       <w:pPr>
         <w:pStyle w:val="Normal"/>
         <w:bidi w:val="0"/>
-        <w:spacing w:lineRule="auto" w:line="254"/>
+        <w:spacing w:lineRule="auto" w:line="252"/>
         <w:jc w:val="left"/>
         <w:rPr/>
       </w:pPr>
@@ -1459,7 +1459,7 @@
             <w:pPr>
               <w:pStyle w:val="Normal"/>
               <w:bidi w:val="0"/>
-              <w:spacing w:lineRule="auto" w:line="254" w:before="0" w:after="0"/>
+              <w:spacing w:lineRule="auto" w:line="252" w:before="0" w:after="0"/>
               <w:jc w:val="center"/>
               <w:rPr/>
             </w:pPr>
@@ -1484,7 +1484,7 @@
             <w:pPr>
               <w:pStyle w:val="Normal"/>
               <w:bidi w:val="0"/>
-              <w:spacing w:lineRule="auto" w:line="254" w:before="0" w:after="0"/>
+              <w:spacing w:lineRule="auto" w:line="252" w:before="0" w:after="0"/>
               <w:jc w:val="center"/>
               <w:rPr/>
             </w:pPr>
@@ -1522,7 +1522,7 @@
             <w:pPr>
               <w:pStyle w:val="Normal"/>
               <w:bidi w:val="0"/>
-              <w:spacing w:lineRule="auto" w:line="254" w:before="0" w:after="0"/>
+              <w:spacing w:lineRule="auto" w:line="252" w:before="0" w:after="0"/>
               <w:jc w:val="center"/>
               <w:rPr/>
             </w:pPr>
@@ -1545,7 +1545,7 @@
             <w:pPr>
               <w:pStyle w:val="Normal"/>
               <w:bidi w:val="0"/>
-              <w:spacing w:lineRule="auto" w:line="254" w:before="0" w:after="0"/>
+              <w:spacing w:lineRule="auto" w:line="252" w:before="0" w:after="0"/>
               <w:jc w:val="center"/>
               <w:rPr/>
             </w:pPr>
@@ -1571,7 +1571,7 @@
             <w:pPr>
               <w:pStyle w:val="Normal"/>
               <w:bidi w:val="0"/>
-              <w:spacing w:lineRule="auto" w:line="254" w:before="0" w:after="0"/>
+              <w:spacing w:lineRule="auto" w:line="252" w:before="0" w:after="0"/>
               <w:jc w:val="center"/>
               <w:rPr/>
             </w:pPr>
@@ -1594,7 +1594,7 @@
             <w:pPr>
               <w:pStyle w:val="Normal"/>
               <w:bidi w:val="0"/>
-              <w:spacing w:lineRule="auto" w:line="254" w:before="0" w:after="0"/>
+              <w:spacing w:lineRule="auto" w:line="252" w:before="0" w:after="0"/>
               <w:jc w:val="center"/>
               <w:rPr>
                 <w:b w:val="false"/>
@@ -1628,7 +1628,7 @@
             <w:pPr>
               <w:pStyle w:val="Normal"/>
               <w:bidi w:val="0"/>
-              <w:spacing w:lineRule="auto" w:line="254" w:before="0" w:after="0"/>
+              <w:spacing w:lineRule="auto" w:line="252" w:before="0" w:after="0"/>
               <w:jc w:val="center"/>
               <w:rPr>
                 <w:rFonts w:ascii="Arial" w:hAnsi="Arial" w:eastAsia="Arial" w:cs="Arial"/>
@@ -1651,7 +1651,7 @@
       <w:pPr>
         <w:pStyle w:val="Normal"/>
         <w:bidi w:val="0"/>
-        <w:spacing w:lineRule="auto" w:line="254"/>
+        <w:spacing w:lineRule="auto" w:line="252"/>
         <w:jc w:val="left"/>
         <w:rPr/>
       </w:pPr>
@@ -1671,7 +1671,7 @@
       <w:pPr>
         <w:pStyle w:val="Normal"/>
         <w:bidi w:val="0"/>
-        <w:spacing w:lineRule="auto" w:line="254"/>
+        <w:spacing w:lineRule="auto" w:line="252"/>
         <w:jc w:val="left"/>
         <w:rPr>
           <w:rFonts w:ascii="Arial" w:hAnsi="Arial" w:eastAsia="Arial" w:cs="Arial"/>
@@ -1722,7 +1722,7 @@
             <w:pPr>
               <w:pStyle w:val="Normal"/>
               <w:bidi w:val="0"/>
-              <w:spacing w:lineRule="auto" w:line="254" w:before="0" w:after="0"/>
+              <w:spacing w:lineRule="auto" w:line="252" w:before="0" w:after="0"/>
               <w:jc w:val="center"/>
               <w:rPr/>
             </w:pPr>
@@ -1747,7 +1747,7 @@
             <w:pPr>
               <w:pStyle w:val="Normal"/>
               <w:bidi w:val="0"/>
-              <w:spacing w:lineRule="auto" w:line="254" w:before="0" w:after="0"/>
+              <w:spacing w:lineRule="auto" w:line="252" w:before="0" w:after="0"/>
               <w:jc w:val="center"/>
               <w:rPr/>
             </w:pPr>
@@ -1785,7 +1785,7 @@
             <w:pPr>
               <w:pStyle w:val="Normal"/>
               <w:bidi w:val="0"/>
-              <w:spacing w:lineRule="auto" w:line="254" w:before="0" w:after="0"/>
+              <w:spacing w:lineRule="auto" w:line="252" w:before="0" w:after="0"/>
               <w:jc w:val="center"/>
               <w:rPr/>
             </w:pPr>
@@ -1808,7 +1808,7 @@
             <w:pPr>
               <w:pStyle w:val="Normal"/>
               <w:bidi w:val="0"/>
-              <w:spacing w:lineRule="auto" w:line="254" w:before="0" w:after="0"/>
+              <w:spacing w:lineRule="auto" w:line="252" w:before="0" w:after="0"/>
               <w:jc w:val="center"/>
               <w:rPr/>
             </w:pPr>
@@ -1834,7 +1834,7 @@
             <w:pPr>
               <w:pStyle w:val="Normal"/>
               <w:bidi w:val="0"/>
-              <w:spacing w:lineRule="auto" w:line="254" w:before="0" w:after="0"/>
+              <w:spacing w:lineRule="auto" w:line="252" w:before="0" w:after="0"/>
               <w:jc w:val="center"/>
               <w:rPr/>
             </w:pPr>
@@ -1857,7 +1857,7 @@
             <w:pPr>
               <w:pStyle w:val="Normal"/>
               <w:bidi w:val="0"/>
-              <w:spacing w:lineRule="auto" w:line="254" w:before="0" w:after="0"/>
+              <w:spacing w:lineRule="auto" w:line="252" w:before="0" w:after="0"/>
               <w:jc w:val="center"/>
               <w:rPr>
                 <w:rFonts w:ascii="Arial" w:hAnsi="Arial"/>
@@ -1900,7 +1900,7 @@
             <w:pPr>
               <w:pStyle w:val="Normal"/>
               <w:bidi w:val="0"/>
-              <w:spacing w:lineRule="auto" w:line="254" w:before="0" w:after="0"/>
+              <w:spacing w:lineRule="auto" w:line="252" w:before="0" w:after="0"/>
               <w:jc w:val="center"/>
               <w:rPr>
                 <w:rFonts w:ascii="Arial" w:hAnsi="Arial" w:eastAsia="Arial" w:cs="Arial"/>
@@ -1931,7 +1931,7 @@
             <w:pPr>
               <w:pStyle w:val="Normal"/>
               <w:bidi w:val="0"/>
-              <w:spacing w:lineRule="auto" w:line="254" w:before="0" w:after="0"/>
+              <w:spacing w:lineRule="auto" w:line="252" w:before="0" w:after="0"/>
               <w:jc w:val="center"/>
               <w:rPr>
                 <w:rFonts w:ascii="Arial" w:hAnsi="Arial" w:eastAsia="Arial" w:cs="Arial"/>
@@ -2004,7 +2004,7 @@
             <w:pPr>
               <w:pStyle w:val="Normal"/>
               <w:bidi w:val="0"/>
-              <w:spacing w:lineRule="auto" w:line="254" w:before="0" w:after="0"/>
+              <w:spacing w:lineRule="auto" w:line="252" w:before="0" w:after="0"/>
               <w:jc w:val="center"/>
               <w:rPr/>
             </w:pPr>
@@ -2029,7 +2029,7 @@
             <w:pPr>
               <w:pStyle w:val="Normal"/>
               <w:bidi w:val="0"/>
-              <w:spacing w:lineRule="auto" w:line="254" w:before="0" w:after="0"/>
+              <w:spacing w:lineRule="auto" w:line="252" w:before="0" w:after="0"/>
               <w:jc w:val="center"/>
               <w:rPr/>
             </w:pPr>
@@ -2057,7 +2057,7 @@
             <w:pPr>
               <w:pStyle w:val="Normal"/>
               <w:bidi w:val="0"/>
-              <w:spacing w:lineRule="auto" w:line="254" w:before="0" w:after="0"/>
+              <w:spacing w:lineRule="auto" w:line="252" w:before="0" w:after="0"/>
               <w:jc w:val="center"/>
               <w:rPr/>
             </w:pPr>
@@ -2080,7 +2080,7 @@
             <w:pPr>
               <w:pStyle w:val="Normal"/>
               <w:bidi w:val="0"/>
-              <w:spacing w:lineRule="auto" w:line="254" w:before="0" w:after="0"/>
+              <w:spacing w:lineRule="auto" w:line="252" w:before="0" w:after="0"/>
               <w:jc w:val="left"/>
               <w:rPr/>
             </w:pPr>
@@ -2100,7 +2100,7 @@
       <w:pPr>
         <w:pStyle w:val="Normal"/>
         <w:bidi w:val="0"/>
-        <w:spacing w:lineRule="auto" w:line="254"/>
+        <w:spacing w:lineRule="auto" w:line="252"/>
         <w:jc w:val="left"/>
         <w:rPr/>
       </w:pPr>
@@ -2144,7 +2144,7 @@
             <w:pPr>
               <w:pStyle w:val="Normal"/>
               <w:bidi w:val="0"/>
-              <w:spacing w:lineRule="auto" w:line="254" w:before="0" w:after="0"/>
+              <w:spacing w:lineRule="auto" w:line="252" w:before="0" w:after="0"/>
               <w:jc w:val="center"/>
               <w:rPr/>
             </w:pPr>
@@ -2169,7 +2169,7 @@
             <w:pPr>
               <w:pStyle w:val="Normal"/>
               <w:bidi w:val="0"/>
-              <w:spacing w:lineRule="auto" w:line="254" w:before="0" w:after="0"/>
+              <w:spacing w:lineRule="auto" w:line="252" w:before="0" w:after="0"/>
               <w:jc w:val="center"/>
               <w:rPr/>
             </w:pPr>
@@ -2197,7 +2197,7 @@
             <w:pPr>
               <w:pStyle w:val="Normal"/>
               <w:bidi w:val="0"/>
-              <w:spacing w:lineRule="auto" w:line="254" w:before="0" w:after="0"/>
+              <w:spacing w:lineRule="auto" w:line="252" w:before="0" w:after="0"/>
               <w:jc w:val="center"/>
               <w:rPr/>
             </w:pPr>
@@ -2220,7 +2220,7 @@
             <w:pPr>
               <w:pStyle w:val="Normal"/>
               <w:bidi w:val="0"/>
-              <w:spacing w:lineRule="auto" w:line="254" w:before="0" w:after="0"/>
+              <w:spacing w:lineRule="auto" w:line="252" w:before="0" w:after="0"/>
               <w:jc w:val="left"/>
               <w:rPr/>
             </w:pPr>
@@ -2240,7 +2240,7 @@
       <w:pPr>
         <w:pStyle w:val="Normal"/>
         <w:bidi w:val="0"/>
-        <w:spacing w:lineRule="auto" w:line="254"/>
+        <w:spacing w:lineRule="auto" w:line="252"/>
         <w:jc w:val="left"/>
         <w:rPr/>
       </w:pPr>
@@ -2284,7 +2284,7 @@
             <w:pPr>
               <w:pStyle w:val="Normal"/>
               <w:bidi w:val="0"/>
-              <w:spacing w:lineRule="auto" w:line="254" w:before="0" w:after="0"/>
+              <w:spacing w:lineRule="auto" w:line="252" w:before="0" w:after="0"/>
               <w:jc w:val="center"/>
               <w:rPr/>
             </w:pPr>
@@ -2309,7 +2309,7 @@
             <w:pPr>
               <w:pStyle w:val="Normal"/>
               <w:bidi w:val="0"/>
-              <w:spacing w:lineRule="auto" w:line="254" w:before="0" w:after="0"/>
+              <w:spacing w:lineRule="auto" w:line="252" w:before="0" w:after="0"/>
               <w:jc w:val="center"/>
               <w:rPr/>
             </w:pPr>
@@ -2337,7 +2337,7 @@
             <w:pPr>
               <w:pStyle w:val="Normal"/>
               <w:bidi w:val="0"/>
-              <w:spacing w:lineRule="auto" w:line="254" w:before="0" w:after="0"/>
+              <w:spacing w:lineRule="auto" w:line="252" w:before="0" w:after="0"/>
               <w:jc w:val="center"/>
               <w:rPr/>
             </w:pPr>
@@ -2360,7 +2360,7 @@
             <w:pPr>
               <w:pStyle w:val="Normal"/>
               <w:bidi w:val="0"/>
-              <w:spacing w:lineRule="auto" w:line="254" w:before="0" w:after="0"/>
+              <w:spacing w:lineRule="auto" w:line="252" w:before="0" w:after="0"/>
               <w:jc w:val="left"/>
               <w:rPr/>
             </w:pPr>
@@ -2380,7 +2380,7 @@
       <w:pPr>
         <w:pStyle w:val="Normal"/>
         <w:bidi w:val="0"/>
-        <w:spacing w:lineRule="auto" w:line="254"/>
+        <w:spacing w:lineRule="auto" w:line="252"/>
         <w:jc w:val="left"/>
         <w:rPr/>
       </w:pPr>
@@ -2424,7 +2424,7 @@
             <w:pPr>
               <w:pStyle w:val="Normal"/>
               <w:bidi w:val="0"/>
-              <w:spacing w:lineRule="auto" w:line="254" w:before="0" w:after="0"/>
+              <w:spacing w:lineRule="auto" w:line="252" w:before="0" w:after="0"/>
               <w:jc w:val="center"/>
               <w:rPr/>
             </w:pPr>
@@ -2449,7 +2449,7 @@
             <w:pPr>
               <w:pStyle w:val="Normal"/>
               <w:bidi w:val="0"/>
-              <w:spacing w:lineRule="auto" w:line="254" w:before="0" w:after="0"/>
+              <w:spacing w:lineRule="auto" w:line="252" w:before="0" w:after="0"/>
               <w:jc w:val="center"/>
               <w:rPr/>
             </w:pPr>
@@ -2477,7 +2477,7 @@
             <w:pPr>
               <w:pStyle w:val="Normal"/>
               <w:bidi w:val="0"/>
-              <w:spacing w:lineRule="auto" w:line="254" w:before="0" w:after="0"/>
+              <w:spacing w:lineRule="auto" w:line="252" w:before="0" w:after="0"/>
               <w:jc w:val="center"/>
               <w:rPr/>
             </w:pPr>
@@ -2500,7 +2500,7 @@
             <w:pPr>
               <w:pStyle w:val="Normal"/>
               <w:bidi w:val="0"/>
-              <w:spacing w:lineRule="auto" w:line="254" w:before="0" w:after="0"/>
+              <w:spacing w:lineRule="auto" w:line="252" w:before="0" w:after="0"/>
               <w:jc w:val="left"/>
               <w:rPr/>
             </w:pPr>
@@ -2520,7 +2520,7 @@
       <w:pPr>
         <w:pStyle w:val="Normal"/>
         <w:bidi w:val="0"/>
-        <w:spacing w:lineRule="auto" w:line="254"/>
+        <w:spacing w:lineRule="auto" w:line="252"/>
         <w:jc w:val="left"/>
         <w:rPr/>
       </w:pPr>
@@ -2538,7 +2538,7 @@
       <w:pPr>
         <w:pStyle w:val="Normal"/>
         <w:bidi w:val="0"/>
-        <w:spacing w:lineRule="auto" w:line="254"/>
+        <w:spacing w:lineRule="auto" w:line="252"/>
         <w:jc w:val="left"/>
         <w:rPr>
           <w:color w:val="377985"/>
@@ -2561,7 +2561,7 @@
       <w:pPr>
         <w:pStyle w:val="Normal"/>
         <w:bidi w:val="0"/>
-        <w:spacing w:lineRule="auto" w:line="254"/>
+        <w:spacing w:lineRule="auto" w:line="252"/>
         <w:jc w:val="left"/>
         <w:rPr/>
       </w:pPr>
@@ -2590,7 +2590,7 @@
       <w:pPr>
         <w:pStyle w:val="Normal"/>
         <w:bidi w:val="0"/>
-        <w:spacing w:lineRule="auto" w:line="254"/>
+        <w:spacing w:lineRule="auto" w:line="252"/>
         <w:jc w:val="left"/>
         <w:rPr/>
       </w:pPr>
@@ -2619,7 +2619,7 @@
       <w:pPr>
         <w:pStyle w:val="Normal"/>
         <w:bidi w:val="0"/>
-        <w:spacing w:lineRule="auto" w:line="254"/>
+        <w:spacing w:lineRule="auto" w:line="252"/>
         <w:jc w:val="left"/>
         <w:rPr/>
       </w:pPr>
@@ -2689,7 +2689,7 @@
       <w:pPr>
         <w:pStyle w:val="Normal"/>
         <w:bidi w:val="0"/>
-        <w:spacing w:lineRule="auto" w:line="254"/>
+        <w:spacing w:lineRule="auto" w:line="252"/>
         <w:jc w:val="left"/>
         <w:rPr/>
       </w:pPr>
@@ -2718,7 +2718,7 @@
       <w:pPr>
         <w:pStyle w:val="Normal"/>
         <w:bidi w:val="0"/>
-        <w:spacing w:lineRule="auto" w:line="254"/>
+        <w:spacing w:lineRule="auto" w:line="252"/>
         <w:jc w:val="left"/>
         <w:rPr/>
       </w:pPr>
@@ -2747,7 +2747,7 @@
       <w:pPr>
         <w:pStyle w:val="Normal"/>
         <w:bidi w:val="0"/>
-        <w:spacing w:lineRule="auto" w:line="254"/>
+        <w:spacing w:lineRule="auto" w:line="252"/>
         <w:jc w:val="left"/>
         <w:rPr/>
       </w:pPr>
@@ -2826,7 +2826,7 @@
       <w:pPr>
         <w:pStyle w:val="Normal"/>
         <w:bidi w:val="0"/>
-        <w:spacing w:lineRule="auto" w:line="254"/>
+        <w:spacing w:lineRule="auto" w:line="252"/>
         <w:jc w:val="left"/>
         <w:rPr>
           <w:rFonts w:ascii="Arial" w:hAnsi="Arial" w:eastAsia="Arial" w:cs="Arial"/>
@@ -2860,7 +2860,7 @@
       <w:pPr>
         <w:pStyle w:val="Normal"/>
         <w:bidi w:val="0"/>
-        <w:spacing w:lineRule="auto" w:line="254"/>
+        <w:spacing w:lineRule="auto" w:line="252"/>
         <w:jc w:val="left"/>
         <w:rPr>
           <w:rFonts w:ascii="Arial" w:hAnsi="Arial" w:eastAsia="Arial" w:cs="Arial"/>
@@ -2882,7 +2882,7 @@
       <w:pPr>
         <w:pStyle w:val="Normal"/>
         <w:bidi w:val="0"/>
-        <w:spacing w:lineRule="auto" w:line="254"/>
+        <w:spacing w:lineRule="auto" w:line="252"/>
         <w:jc w:val="left"/>
         <w:rPr>
           <w:color w:val="377985"/>
@@ -3196,7 +3196,17 @@
         </w:rPr>
       </w:pPr>
       <w:r>
-        <w:rPr/>
+        <w:rPr>
+          <w:rFonts w:eastAsia="Arial" w:cs="Arial" w:ascii="Arial" w:hAnsi="Arial"/>
+          <w:b w:val="false"/>
+          <w:bCs w:val="false"/>
+          <w:i w:val="false"/>
+          <w:iCs w:val="false"/>
+          <w:color w:val="auto"/>
+          <w:sz w:val="24"/>
+          <w:szCs w:val="24"/>
+          <w:lang w:val="es-MX"/>
+        </w:rPr>
       </w:r>
     </w:p>
     <w:p>
@@ -3307,7 +3317,7 @@
       <w:pPr>
         <w:pStyle w:val="Normal"/>
         <w:bidi w:val="0"/>
-        <w:spacing w:lineRule="auto" w:line="254"/>
+        <w:spacing w:lineRule="auto" w:line="252"/>
         <w:jc w:val="left"/>
         <w:rPr>
           <w:rFonts w:ascii="Arial" w:hAnsi="Arial" w:eastAsia="Arial" w:cs="Arial"/>
@@ -3336,7 +3346,7 @@
       <w:pPr>
         <w:pStyle w:val="Normal"/>
         <w:bidi w:val="0"/>
-        <w:spacing w:lineRule="auto" w:line="254"/>
+        <w:spacing w:lineRule="auto" w:line="252"/>
         <w:jc w:val="left"/>
         <w:rPr>
           <w:rFonts w:ascii="Arial" w:hAnsi="Arial" w:eastAsia="Arial" w:cs="Arial"/>
@@ -3365,7 +3375,7 @@
       <w:pPr>
         <w:pStyle w:val="Normal"/>
         <w:bidi w:val="0"/>
-        <w:spacing w:lineRule="auto" w:line="254"/>
+        <w:spacing w:lineRule="auto" w:line="252"/>
         <w:jc w:val="left"/>
         <w:rPr>
           <w:rFonts w:ascii="Arial" w:hAnsi="Arial" w:eastAsia="Arial" w:cs="Arial"/>
@@ -3394,7 +3404,7 @@
       <w:pPr>
         <w:pStyle w:val="Normal"/>
         <w:bidi w:val="0"/>
-        <w:spacing w:lineRule="auto" w:line="254"/>
+        <w:spacing w:lineRule="auto" w:line="252"/>
         <w:jc w:val="left"/>
         <w:rPr>
           <w:rFonts w:ascii="Arial" w:hAnsi="Arial" w:eastAsia="Arial" w:cs="Arial"/>
@@ -3423,7 +3433,7 @@
       <w:pPr>
         <w:pStyle w:val="Normal"/>
         <w:bidi w:val="0"/>
-        <w:spacing w:lineRule="auto" w:line="254"/>
+        <w:spacing w:lineRule="auto" w:line="252"/>
         <w:jc w:val="left"/>
         <w:rPr>
           <w:rFonts w:ascii="Arial" w:hAnsi="Arial" w:eastAsia="Arial" w:cs="Arial"/>
@@ -3452,7 +3462,7 @@
       <w:pPr>
         <w:pStyle w:val="Normal"/>
         <w:bidi w:val="0"/>
-        <w:spacing w:lineRule="auto" w:line="254"/>
+        <w:spacing w:lineRule="auto" w:line="252"/>
         <w:jc w:val="left"/>
         <w:rPr>
           <w:rFonts w:ascii="Arial" w:hAnsi="Arial" w:eastAsia="Arial" w:cs="Arial"/>
@@ -3466,18 +3476,8 @@
         </w:rPr>
       </w:pPr>
       <w:r>
-        <w:rPr/>
-      </w:r>
-    </w:p>
-    <w:p>
-      <w:pPr>
-        <w:pStyle w:val="Normal"/>
-        <w:bidi w:val="0"/>
-        <w:spacing w:lineRule="auto" w:line="254"/>
-        <w:jc w:val="left"/>
-        <w:rPr>
-          <w:rFonts w:ascii="Arial" w:hAnsi="Arial" w:eastAsia="Arial" w:cs="Arial"/>
-          <w:b/>
+        <w:rPr>
+          <w:rFonts w:eastAsia="Arial" w:cs="Arial" w:ascii="Arial" w:hAnsi="Arial"/>
           <w:b/>
           <w:bCs/>
           <w:color w:val="377985"/>
@@ -3485,16 +3485,13 @@
           <w:szCs w:val="28"/>
           <w:lang w:val="es-MX"/>
         </w:rPr>
-      </w:pPr>
-      <w:r>
-        <w:rPr/>
       </w:r>
     </w:p>
     <w:p>
       <w:pPr>
         <w:pStyle w:val="Normal"/>
         <w:bidi w:val="0"/>
-        <w:spacing w:lineRule="auto" w:line="254"/>
+        <w:spacing w:lineRule="auto" w:line="252"/>
         <w:jc w:val="left"/>
         <w:rPr>
           <w:rFonts w:ascii="Arial" w:hAnsi="Arial" w:eastAsia="Arial" w:cs="Arial"/>
@@ -3508,18 +3505,8 @@
         </w:rPr>
       </w:pPr>
       <w:r>
-        <w:rPr/>
-      </w:r>
-    </w:p>
-    <w:p>
-      <w:pPr>
-        <w:pStyle w:val="Normal"/>
-        <w:bidi w:val="0"/>
-        <w:spacing w:lineRule="auto" w:line="254"/>
-        <w:jc w:val="left"/>
-        <w:rPr>
-          <w:rFonts w:ascii="Arial" w:hAnsi="Arial" w:eastAsia="Arial" w:cs="Arial"/>
-          <w:b/>
+        <w:rPr>
+          <w:rFonts w:eastAsia="Arial" w:cs="Arial" w:ascii="Arial" w:hAnsi="Arial"/>
           <w:b/>
           <w:bCs/>
           <w:color w:val="377985"/>
@@ -3527,16 +3514,13 @@
           <w:szCs w:val="28"/>
           <w:lang w:val="es-MX"/>
         </w:rPr>
-      </w:pPr>
-      <w:r>
-        <w:rPr/>
       </w:r>
     </w:p>
     <w:p>
       <w:pPr>
         <w:pStyle w:val="Normal"/>
         <w:bidi w:val="0"/>
-        <w:spacing w:lineRule="auto" w:line="254"/>
+        <w:spacing w:lineRule="auto" w:line="252"/>
         <w:jc w:val="left"/>
         <w:rPr>
           <w:rFonts w:ascii="Arial" w:hAnsi="Arial" w:eastAsia="Arial" w:cs="Arial"/>
@@ -3550,18 +3534,8 @@
         </w:rPr>
       </w:pPr>
       <w:r>
-        <w:rPr/>
-      </w:r>
-    </w:p>
-    <w:p>
-      <w:pPr>
-        <w:pStyle w:val="Normal"/>
-        <w:bidi w:val="0"/>
-        <w:spacing w:lineRule="auto" w:line="254"/>
-        <w:jc w:val="left"/>
-        <w:rPr>
-          <w:rFonts w:ascii="Arial" w:hAnsi="Arial" w:eastAsia="Arial" w:cs="Arial"/>
-          <w:b/>
+        <w:rPr>
+          <w:rFonts w:eastAsia="Arial" w:cs="Arial" w:ascii="Arial" w:hAnsi="Arial"/>
           <w:b/>
           <w:bCs/>
           <w:color w:val="377985"/>
@@ -3569,16 +3543,13 @@
           <w:szCs w:val="28"/>
           <w:lang w:val="es-MX"/>
         </w:rPr>
-      </w:pPr>
-      <w:r>
-        <w:rPr/>
       </w:r>
     </w:p>
     <w:p>
       <w:pPr>
         <w:pStyle w:val="Normal"/>
         <w:bidi w:val="0"/>
-        <w:spacing w:lineRule="auto" w:line="254"/>
+        <w:spacing w:lineRule="auto" w:line="252"/>
         <w:jc w:val="left"/>
         <w:rPr>
           <w:rFonts w:ascii="Arial" w:hAnsi="Arial" w:eastAsia="Arial" w:cs="Arial"/>
@@ -3592,18 +3563,8 @@
         </w:rPr>
       </w:pPr>
       <w:r>
-        <w:rPr/>
-      </w:r>
-    </w:p>
-    <w:p>
-      <w:pPr>
-        <w:pStyle w:val="Normal"/>
-        <w:bidi w:val="0"/>
-        <w:spacing w:lineRule="auto" w:line="254"/>
-        <w:jc w:val="left"/>
-        <w:rPr>
-          <w:rFonts w:ascii="Arial" w:hAnsi="Arial" w:eastAsia="Arial" w:cs="Arial"/>
-          <w:b/>
+        <w:rPr>
+          <w:rFonts w:eastAsia="Arial" w:cs="Arial" w:ascii="Arial" w:hAnsi="Arial"/>
           <w:b/>
           <w:bCs/>
           <w:color w:val="377985"/>
@@ -3611,16 +3572,13 @@
           <w:szCs w:val="28"/>
           <w:lang w:val="es-MX"/>
         </w:rPr>
-      </w:pPr>
-      <w:r>
-        <w:rPr/>
       </w:r>
     </w:p>
     <w:p>
       <w:pPr>
         <w:pStyle w:val="Normal"/>
         <w:bidi w:val="0"/>
-        <w:spacing w:lineRule="auto" w:line="254"/>
+        <w:spacing w:lineRule="auto" w:line="252"/>
         <w:jc w:val="left"/>
         <w:rPr>
           <w:rFonts w:ascii="Arial" w:hAnsi="Arial" w:eastAsia="Arial" w:cs="Arial"/>
@@ -3634,18 +3592,8 @@
         </w:rPr>
       </w:pPr>
       <w:r>
-        <w:rPr/>
-      </w:r>
-    </w:p>
-    <w:p>
-      <w:pPr>
-        <w:pStyle w:val="Normal"/>
-        <w:bidi w:val="0"/>
-        <w:spacing w:lineRule="auto" w:line="254"/>
-        <w:jc w:val="left"/>
-        <w:rPr>
-          <w:rFonts w:ascii="Arial" w:hAnsi="Arial" w:eastAsia="Arial" w:cs="Arial"/>
-          <w:b/>
+        <w:rPr>
+          <w:rFonts w:eastAsia="Arial" w:cs="Arial" w:ascii="Arial" w:hAnsi="Arial"/>
           <w:b/>
           <w:bCs/>
           <w:color w:val="377985"/>
@@ -3653,16 +3601,13 @@
           <w:szCs w:val="28"/>
           <w:lang w:val="es-MX"/>
         </w:rPr>
-      </w:pPr>
-      <w:r>
-        <w:rPr/>
       </w:r>
     </w:p>
     <w:p>
       <w:pPr>
         <w:pStyle w:val="Normal"/>
         <w:bidi w:val="0"/>
-        <w:spacing w:lineRule="auto" w:line="254"/>
+        <w:spacing w:lineRule="auto" w:line="252"/>
         <w:jc w:val="left"/>
         <w:rPr>
           <w:rFonts w:ascii="Arial" w:hAnsi="Arial" w:eastAsia="Arial" w:cs="Arial"/>
@@ -3676,18 +3621,8 @@
         </w:rPr>
       </w:pPr>
       <w:r>
-        <w:rPr/>
-      </w:r>
-    </w:p>
-    <w:p>
-      <w:pPr>
-        <w:pStyle w:val="Normal"/>
-        <w:bidi w:val="0"/>
-        <w:spacing w:lineRule="auto" w:line="254"/>
-        <w:jc w:val="left"/>
-        <w:rPr>
-          <w:rFonts w:ascii="Arial" w:hAnsi="Arial" w:eastAsia="Arial" w:cs="Arial"/>
-          <w:b/>
+        <w:rPr>
+          <w:rFonts w:eastAsia="Arial" w:cs="Arial" w:ascii="Arial" w:hAnsi="Arial"/>
           <w:b/>
           <w:bCs/>
           <w:color w:val="377985"/>
@@ -3695,10 +3630,17 @@
           <w:szCs w:val="28"/>
           <w:lang w:val="es-MX"/>
         </w:rPr>
-      </w:pPr>
-      <w:r>
-        <w:rPr>
-          <w:rFonts w:eastAsia="Arial" w:cs="Arial" w:ascii="Arial" w:hAnsi="Arial"/>
+      </w:r>
+    </w:p>
+    <w:p>
+      <w:pPr>
+        <w:pStyle w:val="Normal"/>
+        <w:bidi w:val="0"/>
+        <w:spacing w:lineRule="auto" w:line="252"/>
+        <w:jc w:val="left"/>
+        <w:rPr>
+          <w:rFonts w:ascii="Arial" w:hAnsi="Arial" w:eastAsia="Arial" w:cs="Arial"/>
+          <w:b/>
           <w:b/>
           <w:bCs/>
           <w:color w:val="377985"/>
@@ -3706,7 +3648,133 @@
           <w:szCs w:val="28"/>
           <w:lang w:val="es-MX"/>
         </w:rPr>
-        <w:t xml:space="preserve">Métrica de contribución individual: </w:t>
+      </w:pPr>
+      <w:r>
+        <w:rPr>
+          <w:rFonts w:eastAsia="Arial" w:cs="Arial" w:ascii="Arial" w:hAnsi="Arial"/>
+          <w:b/>
+          <w:bCs/>
+          <w:color w:val="377985"/>
+          <w:sz w:val="28"/>
+          <w:szCs w:val="28"/>
+          <w:lang w:val="es-MX"/>
+        </w:rPr>
+      </w:r>
+    </w:p>
+    <w:p>
+      <w:pPr>
+        <w:pStyle w:val="Normal"/>
+        <w:bidi w:val="0"/>
+        <w:spacing w:lineRule="auto" w:line="252"/>
+        <w:jc w:val="left"/>
+        <w:rPr>
+          <w:rFonts w:ascii="Arial" w:hAnsi="Arial" w:eastAsia="Arial" w:cs="Arial"/>
+          <w:b/>
+          <w:b/>
+          <w:bCs/>
+          <w:color w:val="377985"/>
+          <w:sz w:val="28"/>
+          <w:szCs w:val="28"/>
+          <w:lang w:val="es-MX"/>
+        </w:rPr>
+      </w:pPr>
+      <w:r>
+        <w:rPr>
+          <w:rFonts w:eastAsia="Arial" w:cs="Arial" w:ascii="Arial" w:hAnsi="Arial"/>
+          <w:b/>
+          <w:bCs/>
+          <w:color w:val="377985"/>
+          <w:sz w:val="28"/>
+          <w:szCs w:val="28"/>
+          <w:lang w:val="es-MX"/>
+        </w:rPr>
+      </w:r>
+    </w:p>
+    <w:p>
+      <w:pPr>
+        <w:pStyle w:val="Normal"/>
+        <w:bidi w:val="0"/>
+        <w:spacing w:lineRule="auto" w:line="252"/>
+        <w:jc w:val="left"/>
+        <w:rPr>
+          <w:rFonts w:ascii="Arial" w:hAnsi="Arial" w:eastAsia="Arial" w:cs="Arial"/>
+          <w:b/>
+          <w:b/>
+          <w:bCs/>
+          <w:color w:val="377985"/>
+          <w:sz w:val="28"/>
+          <w:szCs w:val="28"/>
+          <w:lang w:val="es-MX"/>
+        </w:rPr>
+      </w:pPr>
+      <w:r>
+        <w:rPr>
+          <w:rFonts w:eastAsia="Arial" w:cs="Arial" w:ascii="Arial" w:hAnsi="Arial"/>
+          <w:b/>
+          <w:bCs/>
+          <w:color w:val="377985"/>
+          <w:sz w:val="28"/>
+          <w:szCs w:val="28"/>
+          <w:lang w:val="es-MX"/>
+        </w:rPr>
+      </w:r>
+    </w:p>
+    <w:p>
+      <w:pPr>
+        <w:pStyle w:val="Normal"/>
+        <w:bidi w:val="0"/>
+        <w:spacing w:lineRule="auto" w:line="252"/>
+        <w:jc w:val="left"/>
+        <w:rPr>
+          <w:rFonts w:ascii="Arial" w:hAnsi="Arial" w:eastAsia="Arial" w:cs="Arial"/>
+          <w:b/>
+          <w:b/>
+          <w:bCs/>
+          <w:color w:val="377985"/>
+          <w:sz w:val="28"/>
+          <w:szCs w:val="28"/>
+          <w:lang w:val="es-MX"/>
+        </w:rPr>
+      </w:pPr>
+      <w:r>
+        <w:rPr>
+          <w:rFonts w:eastAsia="Arial" w:cs="Arial" w:ascii="Arial" w:hAnsi="Arial"/>
+          <w:b/>
+          <w:bCs/>
+          <w:color w:val="377985"/>
+          <w:sz w:val="28"/>
+          <w:szCs w:val="28"/>
+          <w:lang w:val="es-MX"/>
+        </w:rPr>
+      </w:r>
+    </w:p>
+    <w:p>
+      <w:pPr>
+        <w:pStyle w:val="Normal"/>
+        <w:bidi w:val="0"/>
+        <w:spacing w:lineRule="auto" w:line="252"/>
+        <w:jc w:val="left"/>
+        <w:rPr>
+          <w:rFonts w:ascii="Arial" w:hAnsi="Arial" w:eastAsia="Arial" w:cs="Arial"/>
+          <w:b/>
+          <w:b/>
+          <w:bCs/>
+          <w:color w:val="377985"/>
+          <w:sz w:val="28"/>
+          <w:szCs w:val="28"/>
+          <w:lang w:val="es-MX"/>
+        </w:rPr>
+      </w:pPr>
+      <w:r>
+        <w:rPr>
+          <w:rFonts w:eastAsia="Arial" w:cs="Arial" w:ascii="Arial" w:hAnsi="Arial"/>
+          <w:b/>
+          <w:bCs/>
+          <w:color w:val="377985"/>
+          <w:sz w:val="28"/>
+          <w:szCs w:val="28"/>
+          <w:lang w:val="es-MX"/>
+        </w:rPr>
       </w:r>
     </w:p>
     <w:p>
@@ -3723,21 +3791,36 @@
         </w:sectPr>
         <w:pStyle w:val="Normal"/>
         <w:bidi w:val="0"/>
+        <w:spacing w:lineRule="auto" w:line="252"/>
         <w:jc w:val="left"/>
         <w:rPr>
+          <w:rFonts w:ascii="Arial" w:hAnsi="Arial" w:eastAsia="Arial" w:cs="Arial"/>
           <w:b/>
           <w:b/>
           <w:bCs/>
-        </w:rPr>
-      </w:pPr>
-      <w:r>
-        <w:rPr/>
+          <w:color w:val="377985"/>
+          <w:sz w:val="28"/>
+          <w:szCs w:val="28"/>
+          <w:lang w:val="es-MX"/>
+        </w:rPr>
+      </w:pPr>
+      <w:r>
+        <w:rPr>
+          <w:rFonts w:eastAsia="Arial" w:cs="Arial" w:ascii="Arial" w:hAnsi="Arial"/>
+          <w:b/>
+          <w:bCs/>
+          <w:color w:val="377985"/>
+          <w:sz w:val="28"/>
+          <w:szCs w:val="28"/>
+          <w:lang w:val="es-MX"/>
+        </w:rPr>
+        <w:t xml:space="preserve">Métrica de contribución individual: </w:t>
       </w:r>
     </w:p>
     <w:tbl>
       <w:tblPr>
         <w:tblStyle w:val="TableGrid"/>
-        <w:tblW w:w="9350" w:type="dxa"/>
+        <w:tblW w:w="8510" w:type="dxa"/>
         <w:jc w:val="left"/>
         <w:tblInd w:w="0" w:type="dxa"/>
         <w:tblCellMar>
@@ -3749,19 +3832,23 @@
         <w:tblLook w:val="04a0" w:noVBand="1" w:noHBand="0" w:lastColumn="0" w:firstColumn="1" w:lastRow="0" w:firstRow="1"/>
       </w:tblPr>
       <w:tblGrid>
-        <w:gridCol w:w="1625"/>
-        <w:gridCol w:w="1511"/>
-        <w:gridCol w:w="1553"/>
-        <w:gridCol w:w="1527"/>
-        <w:gridCol w:w="1576"/>
-        <w:gridCol w:w="1558"/>
+        <w:gridCol w:w="1479"/>
+        <w:gridCol w:w="1374"/>
+        <w:gridCol w:w="1414"/>
+        <w:gridCol w:w="1389"/>
+        <w:gridCol w:w="1435"/>
+        <w:gridCol w:w="1418"/>
       </w:tblGrid>
       <w:tr>
         <w:trPr/>
         <w:tc>
           <w:tcPr>
-            <w:tcW w:w="1625" w:type="dxa"/>
-            <w:tcBorders/>
+            <w:tcW w:w="1479" w:type="dxa"/>
+            <w:tcBorders>
+              <w:top w:val="single" w:sz="2" w:space="0" w:color="000000"/>
+              <w:left w:val="single" w:sz="2" w:space="0" w:color="000000"/>
+              <w:bottom w:val="single" w:sz="2" w:space="0" w:color="000000"/>
+            </w:tcBorders>
           </w:tcPr>
           <w:p>
             <w:pPr>
@@ -3782,8 +3869,12 @@
         </w:tc>
         <w:tc>
           <w:tcPr>
-            <w:tcW w:w="1511" w:type="dxa"/>
-            <w:tcBorders/>
+            <w:tcW w:w="1374" w:type="dxa"/>
+            <w:tcBorders>
+              <w:top w:val="single" w:sz="2" w:space="0" w:color="000000"/>
+              <w:left w:val="single" w:sz="2" w:space="0" w:color="000000"/>
+              <w:bottom w:val="single" w:sz="2" w:space="0" w:color="000000"/>
+            </w:tcBorders>
           </w:tcPr>
           <w:p>
             <w:pPr>
@@ -3804,8 +3895,12 @@
         </w:tc>
         <w:tc>
           <w:tcPr>
-            <w:tcW w:w="1553" w:type="dxa"/>
-            <w:tcBorders/>
+            <w:tcW w:w="1414" w:type="dxa"/>
+            <w:tcBorders>
+              <w:top w:val="single" w:sz="2" w:space="0" w:color="000000"/>
+              <w:left w:val="single" w:sz="2" w:space="0" w:color="000000"/>
+              <w:bottom w:val="single" w:sz="2" w:space="0" w:color="000000"/>
+            </w:tcBorders>
           </w:tcPr>
           <w:p>
             <w:pPr>
@@ -3826,8 +3921,12 @@
         </w:tc>
         <w:tc>
           <w:tcPr>
-            <w:tcW w:w="1527" w:type="dxa"/>
-            <w:tcBorders/>
+            <w:tcW w:w="1389" w:type="dxa"/>
+            <w:tcBorders>
+              <w:top w:val="single" w:sz="2" w:space="0" w:color="000000"/>
+              <w:left w:val="single" w:sz="2" w:space="0" w:color="000000"/>
+              <w:bottom w:val="single" w:sz="2" w:space="0" w:color="000000"/>
+            </w:tcBorders>
           </w:tcPr>
           <w:p>
             <w:pPr>
@@ -3848,8 +3947,12 @@
         </w:tc>
         <w:tc>
           <w:tcPr>
-            <w:tcW w:w="1576" w:type="dxa"/>
-            <w:tcBorders/>
+            <w:tcW w:w="1435" w:type="dxa"/>
+            <w:tcBorders>
+              <w:top w:val="single" w:sz="2" w:space="0" w:color="000000"/>
+              <w:left w:val="single" w:sz="2" w:space="0" w:color="000000"/>
+              <w:bottom w:val="single" w:sz="2" w:space="0" w:color="000000"/>
+            </w:tcBorders>
           </w:tcPr>
           <w:p>
             <w:pPr>
@@ -3870,8 +3973,13 @@
         </w:tc>
         <w:tc>
           <w:tcPr>
-            <w:tcW w:w="1558" w:type="dxa"/>
-            <w:tcBorders/>
+            <w:tcW w:w="1418" w:type="dxa"/>
+            <w:tcBorders>
+              <w:top w:val="single" w:sz="2" w:space="0" w:color="000000"/>
+              <w:left w:val="single" w:sz="2" w:space="0" w:color="000000"/>
+              <w:bottom w:val="single" w:sz="2" w:space="0" w:color="000000"/>
+              <w:right w:val="single" w:sz="2" w:space="0" w:color="000000"/>
+            </w:tcBorders>
           </w:tcPr>
           <w:p>
             <w:pPr>
@@ -3895,9 +4003,13 @@
         <w:trPr/>
         <w:tc>
           <w:tcPr>
-            <w:tcW w:w="9350" w:type="dxa"/>
+            <w:tcW w:w="8509" w:type="dxa"/>
             <w:gridSpan w:val="6"/>
-            <w:tcBorders/>
+            <w:tcBorders>
+              <w:left w:val="single" w:sz="2" w:space="0" w:color="000000"/>
+              <w:bottom w:val="single" w:sz="2" w:space="0" w:color="000000"/>
+              <w:right w:val="single" w:sz="2" w:space="0" w:color="000000"/>
+            </w:tcBorders>
           </w:tcPr>
           <w:p>
             <w:pPr>
@@ -3921,8 +4033,11 @@
         <w:trPr/>
         <w:tc>
           <w:tcPr>
-            <w:tcW w:w="1625" w:type="dxa"/>
-            <w:tcBorders/>
+            <w:tcW w:w="1479" w:type="dxa"/>
+            <w:tcBorders>
+              <w:left w:val="single" w:sz="2" w:space="0" w:color="000000"/>
+              <w:bottom w:val="single" w:sz="2" w:space="0" w:color="000000"/>
+            </w:tcBorders>
           </w:tcPr>
           <w:p>
             <w:pPr>
@@ -3943,8 +4058,11 @@
         </w:tc>
         <w:tc>
           <w:tcPr>
-            <w:tcW w:w="1511" w:type="dxa"/>
-            <w:tcBorders/>
+            <w:tcW w:w="1374" w:type="dxa"/>
+            <w:tcBorders>
+              <w:left w:val="single" w:sz="2" w:space="0" w:color="000000"/>
+              <w:bottom w:val="single" w:sz="2" w:space="0" w:color="000000"/>
+            </w:tcBorders>
           </w:tcPr>
           <w:p>
             <w:pPr>
@@ -3965,8 +4083,11 @@
         </w:tc>
         <w:tc>
           <w:tcPr>
-            <w:tcW w:w="1553" w:type="dxa"/>
-            <w:tcBorders/>
+            <w:tcW w:w="1414" w:type="dxa"/>
+            <w:tcBorders>
+              <w:left w:val="single" w:sz="2" w:space="0" w:color="000000"/>
+              <w:bottom w:val="single" w:sz="2" w:space="0" w:color="000000"/>
+            </w:tcBorders>
           </w:tcPr>
           <w:p>
             <w:pPr>
@@ -3987,8 +4108,11 @@
         </w:tc>
         <w:tc>
           <w:tcPr>
-            <w:tcW w:w="1527" w:type="dxa"/>
-            <w:tcBorders/>
+            <w:tcW w:w="1389" w:type="dxa"/>
+            <w:tcBorders>
+              <w:left w:val="single" w:sz="2" w:space="0" w:color="000000"/>
+              <w:bottom w:val="single" w:sz="2" w:space="0" w:color="000000"/>
+            </w:tcBorders>
           </w:tcPr>
           <w:p>
             <w:pPr>
@@ -4009,8 +4133,11 @@
         </w:tc>
         <w:tc>
           <w:tcPr>
-            <w:tcW w:w="1576" w:type="dxa"/>
-            <w:tcBorders/>
+            <w:tcW w:w="1435" w:type="dxa"/>
+            <w:tcBorders>
+              <w:left w:val="single" w:sz="2" w:space="0" w:color="000000"/>
+              <w:bottom w:val="single" w:sz="2" w:space="0" w:color="000000"/>
+            </w:tcBorders>
           </w:tcPr>
           <w:p>
             <w:pPr>
@@ -4031,8 +4158,12 @@
         </w:tc>
         <w:tc>
           <w:tcPr>
-            <w:tcW w:w="1558" w:type="dxa"/>
-            <w:tcBorders/>
+            <w:tcW w:w="1418" w:type="dxa"/>
+            <w:tcBorders>
+              <w:left w:val="single" w:sz="2" w:space="0" w:color="000000"/>
+              <w:bottom w:val="single" w:sz="2" w:space="0" w:color="000000"/>
+              <w:right w:val="single" w:sz="2" w:space="0" w:color="000000"/>
+            </w:tcBorders>
           </w:tcPr>
           <w:p>
             <w:pPr>
@@ -4056,8 +4187,11 @@
         <w:trPr/>
         <w:tc>
           <w:tcPr>
-            <w:tcW w:w="1625" w:type="dxa"/>
-            <w:tcBorders/>
+            <w:tcW w:w="1479" w:type="dxa"/>
+            <w:tcBorders>
+              <w:left w:val="single" w:sz="2" w:space="0" w:color="000000"/>
+              <w:bottom w:val="single" w:sz="2" w:space="0" w:color="000000"/>
+            </w:tcBorders>
           </w:tcPr>
           <w:p>
             <w:pPr>
@@ -4078,8 +4212,11 @@
         </w:tc>
         <w:tc>
           <w:tcPr>
-            <w:tcW w:w="1511" w:type="dxa"/>
-            <w:tcBorders/>
+            <w:tcW w:w="1374" w:type="dxa"/>
+            <w:tcBorders>
+              <w:left w:val="single" w:sz="2" w:space="0" w:color="000000"/>
+              <w:bottom w:val="single" w:sz="2" w:space="0" w:color="000000"/>
+            </w:tcBorders>
           </w:tcPr>
           <w:p>
             <w:pPr>
@@ -4099,8 +4236,11 @@
         </w:tc>
         <w:tc>
           <w:tcPr>
-            <w:tcW w:w="1553" w:type="dxa"/>
-            <w:tcBorders/>
+            <w:tcW w:w="1414" w:type="dxa"/>
+            <w:tcBorders>
+              <w:left w:val="single" w:sz="2" w:space="0" w:color="000000"/>
+              <w:bottom w:val="single" w:sz="2" w:space="0" w:color="000000"/>
+            </w:tcBorders>
           </w:tcPr>
           <w:p>
             <w:pPr>
@@ -4121,8 +4261,11 @@
         </w:tc>
         <w:tc>
           <w:tcPr>
-            <w:tcW w:w="1527" w:type="dxa"/>
-            <w:tcBorders/>
+            <w:tcW w:w="1389" w:type="dxa"/>
+            <w:tcBorders>
+              <w:left w:val="single" w:sz="2" w:space="0" w:color="000000"/>
+              <w:bottom w:val="single" w:sz="2" w:space="0" w:color="000000"/>
+            </w:tcBorders>
           </w:tcPr>
           <w:p>
             <w:pPr>
@@ -4143,8 +4286,11 @@
         </w:tc>
         <w:tc>
           <w:tcPr>
-            <w:tcW w:w="1576" w:type="dxa"/>
-            <w:tcBorders/>
+            <w:tcW w:w="1435" w:type="dxa"/>
+            <w:tcBorders>
+              <w:left w:val="single" w:sz="2" w:space="0" w:color="000000"/>
+              <w:bottom w:val="single" w:sz="2" w:space="0" w:color="000000"/>
+            </w:tcBorders>
           </w:tcPr>
           <w:p>
             <w:pPr>
@@ -4165,8 +4311,12 @@
         </w:tc>
         <w:tc>
           <w:tcPr>
-            <w:tcW w:w="1558" w:type="dxa"/>
-            <w:tcBorders/>
+            <w:tcW w:w="1418" w:type="dxa"/>
+            <w:tcBorders>
+              <w:left w:val="single" w:sz="2" w:space="0" w:color="000000"/>
+              <w:bottom w:val="single" w:sz="2" w:space="0" w:color="000000"/>
+              <w:right w:val="single" w:sz="2" w:space="0" w:color="000000"/>
+            </w:tcBorders>
           </w:tcPr>
           <w:p>
             <w:pPr>
@@ -4190,8 +4340,11 @@
         <w:trPr/>
         <w:tc>
           <w:tcPr>
-            <w:tcW w:w="1625" w:type="dxa"/>
-            <w:tcBorders/>
+            <w:tcW w:w="1479" w:type="dxa"/>
+            <w:tcBorders>
+              <w:left w:val="single" w:sz="2" w:space="0" w:color="000000"/>
+              <w:bottom w:val="single" w:sz="2" w:space="0" w:color="000000"/>
+            </w:tcBorders>
           </w:tcPr>
           <w:p>
             <w:pPr>
@@ -4212,8 +4365,11 @@
         </w:tc>
         <w:tc>
           <w:tcPr>
-            <w:tcW w:w="1511" w:type="dxa"/>
-            <w:tcBorders/>
+            <w:tcW w:w="1374" w:type="dxa"/>
+            <w:tcBorders>
+              <w:left w:val="single" w:sz="2" w:space="0" w:color="000000"/>
+              <w:bottom w:val="single" w:sz="2" w:space="0" w:color="000000"/>
+            </w:tcBorders>
           </w:tcPr>
           <w:p>
             <w:pPr>
@@ -4233,8 +4389,11 @@
         </w:tc>
         <w:tc>
           <w:tcPr>
-            <w:tcW w:w="1553" w:type="dxa"/>
-            <w:tcBorders/>
+            <w:tcW w:w="1414" w:type="dxa"/>
+            <w:tcBorders>
+              <w:left w:val="single" w:sz="2" w:space="0" w:color="000000"/>
+              <w:bottom w:val="single" w:sz="2" w:space="0" w:color="000000"/>
+            </w:tcBorders>
           </w:tcPr>
           <w:p>
             <w:pPr>
@@ -4255,8 +4414,11 @@
         </w:tc>
         <w:tc>
           <w:tcPr>
-            <w:tcW w:w="1527" w:type="dxa"/>
-            <w:tcBorders/>
+            <w:tcW w:w="1389" w:type="dxa"/>
+            <w:tcBorders>
+              <w:left w:val="single" w:sz="2" w:space="0" w:color="000000"/>
+              <w:bottom w:val="single" w:sz="2" w:space="0" w:color="000000"/>
+            </w:tcBorders>
           </w:tcPr>
           <w:p>
             <w:pPr>
@@ -4277,8 +4439,11 @@
         </w:tc>
         <w:tc>
           <w:tcPr>
-            <w:tcW w:w="1576" w:type="dxa"/>
-            <w:tcBorders/>
+            <w:tcW w:w="1435" w:type="dxa"/>
+            <w:tcBorders>
+              <w:left w:val="single" w:sz="2" w:space="0" w:color="000000"/>
+              <w:bottom w:val="single" w:sz="2" w:space="0" w:color="000000"/>
+            </w:tcBorders>
           </w:tcPr>
           <w:p>
             <w:pPr>
@@ -4299,8 +4464,12 @@
         </w:tc>
         <w:tc>
           <w:tcPr>
-            <w:tcW w:w="1558" w:type="dxa"/>
-            <w:tcBorders/>
+            <w:tcW w:w="1418" w:type="dxa"/>
+            <w:tcBorders>
+              <w:left w:val="single" w:sz="2" w:space="0" w:color="000000"/>
+              <w:bottom w:val="single" w:sz="2" w:space="0" w:color="000000"/>
+              <w:right w:val="single" w:sz="2" w:space="0" w:color="000000"/>
+            </w:tcBorders>
           </w:tcPr>
           <w:p>
             <w:pPr>
@@ -4324,9 +4493,13 @@
         <w:trPr/>
         <w:tc>
           <w:tcPr>
-            <w:tcW w:w="9350" w:type="dxa"/>
+            <w:tcW w:w="8509" w:type="dxa"/>
             <w:gridSpan w:val="6"/>
-            <w:tcBorders/>
+            <w:tcBorders>
+              <w:left w:val="single" w:sz="2" w:space="0" w:color="000000"/>
+              <w:bottom w:val="single" w:sz="2" w:space="0" w:color="000000"/>
+              <w:right w:val="single" w:sz="2" w:space="0" w:color="000000"/>
+            </w:tcBorders>
           </w:tcPr>
           <w:p>
             <w:pPr>
@@ -4350,8 +4523,11 @@
         <w:trPr/>
         <w:tc>
           <w:tcPr>
-            <w:tcW w:w="1625" w:type="dxa"/>
-            <w:tcBorders/>
+            <w:tcW w:w="1479" w:type="dxa"/>
+            <w:tcBorders>
+              <w:left w:val="single" w:sz="2" w:space="0" w:color="000000"/>
+              <w:bottom w:val="single" w:sz="2" w:space="0" w:color="000000"/>
+            </w:tcBorders>
           </w:tcPr>
           <w:p>
             <w:pPr>
@@ -4372,8 +4548,11 @@
         </w:tc>
         <w:tc>
           <w:tcPr>
-            <w:tcW w:w="1511" w:type="dxa"/>
-            <w:tcBorders/>
+            <w:tcW w:w="1374" w:type="dxa"/>
+            <w:tcBorders>
+              <w:left w:val="single" w:sz="2" w:space="0" w:color="000000"/>
+              <w:bottom w:val="single" w:sz="2" w:space="0" w:color="000000"/>
+            </w:tcBorders>
           </w:tcPr>
           <w:p>
             <w:pPr>
@@ -4394,8 +4573,11 @@
         </w:tc>
         <w:tc>
           <w:tcPr>
-            <w:tcW w:w="1553" w:type="dxa"/>
-            <w:tcBorders/>
+            <w:tcW w:w="1414" w:type="dxa"/>
+            <w:tcBorders>
+              <w:left w:val="single" w:sz="2" w:space="0" w:color="000000"/>
+              <w:bottom w:val="single" w:sz="2" w:space="0" w:color="000000"/>
+            </w:tcBorders>
           </w:tcPr>
           <w:p>
             <w:pPr>
@@ -4416,8 +4598,11 @@
         </w:tc>
         <w:tc>
           <w:tcPr>
-            <w:tcW w:w="1527" w:type="dxa"/>
-            <w:tcBorders/>
+            <w:tcW w:w="1389" w:type="dxa"/>
+            <w:tcBorders>
+              <w:left w:val="single" w:sz="2" w:space="0" w:color="000000"/>
+              <w:bottom w:val="single" w:sz="2" w:space="0" w:color="000000"/>
+            </w:tcBorders>
           </w:tcPr>
           <w:p>
             <w:pPr>
@@ -4438,8 +4623,11 @@
         </w:tc>
         <w:tc>
           <w:tcPr>
-            <w:tcW w:w="1576" w:type="dxa"/>
-            <w:tcBorders/>
+            <w:tcW w:w="1435" w:type="dxa"/>
+            <w:tcBorders>
+              <w:left w:val="single" w:sz="2" w:space="0" w:color="000000"/>
+              <w:bottom w:val="single" w:sz="2" w:space="0" w:color="000000"/>
+            </w:tcBorders>
           </w:tcPr>
           <w:p>
             <w:pPr>
@@ -4460,8 +4648,12 @@
         </w:tc>
         <w:tc>
           <w:tcPr>
-            <w:tcW w:w="1558" w:type="dxa"/>
-            <w:tcBorders/>
+            <w:tcW w:w="1418" w:type="dxa"/>
+            <w:tcBorders>
+              <w:left w:val="single" w:sz="2" w:space="0" w:color="000000"/>
+              <w:bottom w:val="single" w:sz="2" w:space="0" w:color="000000"/>
+              <w:right w:val="single" w:sz="2" w:space="0" w:color="000000"/>
+            </w:tcBorders>
           </w:tcPr>
           <w:p>
             <w:pPr>
@@ -4485,8 +4677,11 @@
         <w:trPr/>
         <w:tc>
           <w:tcPr>
-            <w:tcW w:w="1625" w:type="dxa"/>
-            <w:tcBorders/>
+            <w:tcW w:w="1479" w:type="dxa"/>
+            <w:tcBorders>
+              <w:left w:val="single" w:sz="2" w:space="0" w:color="000000"/>
+              <w:bottom w:val="single" w:sz="2" w:space="0" w:color="000000"/>
+            </w:tcBorders>
           </w:tcPr>
           <w:p>
             <w:pPr>
@@ -4507,8 +4702,11 @@
         </w:tc>
         <w:tc>
           <w:tcPr>
-            <w:tcW w:w="1511" w:type="dxa"/>
-            <w:tcBorders/>
+            <w:tcW w:w="1374" w:type="dxa"/>
+            <w:tcBorders>
+              <w:left w:val="single" w:sz="2" w:space="0" w:color="000000"/>
+              <w:bottom w:val="single" w:sz="2" w:space="0" w:color="000000"/>
+            </w:tcBorders>
           </w:tcPr>
           <w:p>
             <w:pPr>
@@ -4529,8 +4727,11 @@
         </w:tc>
         <w:tc>
           <w:tcPr>
-            <w:tcW w:w="1553" w:type="dxa"/>
-            <w:tcBorders/>
+            <w:tcW w:w="1414" w:type="dxa"/>
+            <w:tcBorders>
+              <w:left w:val="single" w:sz="2" w:space="0" w:color="000000"/>
+              <w:bottom w:val="single" w:sz="2" w:space="0" w:color="000000"/>
+            </w:tcBorders>
           </w:tcPr>
           <w:p>
             <w:pPr>
@@ -4551,8 +4752,11 @@
         </w:tc>
         <w:tc>
           <w:tcPr>
-            <w:tcW w:w="1527" w:type="dxa"/>
-            <w:tcBorders/>
+            <w:tcW w:w="1389" w:type="dxa"/>
+            <w:tcBorders>
+              <w:left w:val="single" w:sz="2" w:space="0" w:color="000000"/>
+              <w:bottom w:val="single" w:sz="2" w:space="0" w:color="000000"/>
+            </w:tcBorders>
           </w:tcPr>
           <w:p>
             <w:pPr>
@@ -4573,8 +4777,11 @@
         </w:tc>
         <w:tc>
           <w:tcPr>
-            <w:tcW w:w="1576" w:type="dxa"/>
-            <w:tcBorders/>
+            <w:tcW w:w="1435" w:type="dxa"/>
+            <w:tcBorders>
+              <w:left w:val="single" w:sz="2" w:space="0" w:color="000000"/>
+              <w:bottom w:val="single" w:sz="2" w:space="0" w:color="000000"/>
+            </w:tcBorders>
           </w:tcPr>
           <w:p>
             <w:pPr>
@@ -4595,8 +4802,12 @@
         </w:tc>
         <w:tc>
           <w:tcPr>
-            <w:tcW w:w="1558" w:type="dxa"/>
-            <w:tcBorders/>
+            <w:tcW w:w="1418" w:type="dxa"/>
+            <w:tcBorders>
+              <w:left w:val="single" w:sz="2" w:space="0" w:color="000000"/>
+              <w:bottom w:val="single" w:sz="2" w:space="0" w:color="000000"/>
+              <w:right w:val="single" w:sz="2" w:space="0" w:color="000000"/>
+            </w:tcBorders>
           </w:tcPr>
           <w:p>
             <w:pPr>
@@ -4620,8 +4831,11 @@
         <w:trPr/>
         <w:tc>
           <w:tcPr>
-            <w:tcW w:w="1625" w:type="dxa"/>
-            <w:tcBorders/>
+            <w:tcW w:w="1479" w:type="dxa"/>
+            <w:tcBorders>
+              <w:left w:val="single" w:sz="2" w:space="0" w:color="000000"/>
+              <w:bottom w:val="single" w:sz="2" w:space="0" w:color="000000"/>
+            </w:tcBorders>
           </w:tcPr>
           <w:p>
             <w:pPr>
@@ -4642,8 +4856,11 @@
         </w:tc>
         <w:tc>
           <w:tcPr>
-            <w:tcW w:w="1511" w:type="dxa"/>
-            <w:tcBorders/>
+            <w:tcW w:w="1374" w:type="dxa"/>
+            <w:tcBorders>
+              <w:left w:val="single" w:sz="2" w:space="0" w:color="000000"/>
+              <w:bottom w:val="single" w:sz="2" w:space="0" w:color="000000"/>
+            </w:tcBorders>
           </w:tcPr>
           <w:p>
             <w:pPr>
@@ -4664,8 +4881,11 @@
         </w:tc>
         <w:tc>
           <w:tcPr>
-            <w:tcW w:w="1553" w:type="dxa"/>
-            <w:tcBorders/>
+            <w:tcW w:w="1414" w:type="dxa"/>
+            <w:tcBorders>
+              <w:left w:val="single" w:sz="2" w:space="0" w:color="000000"/>
+              <w:bottom w:val="single" w:sz="2" w:space="0" w:color="000000"/>
+            </w:tcBorders>
           </w:tcPr>
           <w:p>
             <w:pPr>
@@ -4686,8 +4906,11 @@
         </w:tc>
         <w:tc>
           <w:tcPr>
-            <w:tcW w:w="1527" w:type="dxa"/>
-            <w:tcBorders/>
+            <w:tcW w:w="1389" w:type="dxa"/>
+            <w:tcBorders>
+              <w:left w:val="single" w:sz="2" w:space="0" w:color="000000"/>
+              <w:bottom w:val="single" w:sz="2" w:space="0" w:color="000000"/>
+            </w:tcBorders>
           </w:tcPr>
           <w:p>
             <w:pPr>
@@ -4708,8 +4931,11 @@
         </w:tc>
         <w:tc>
           <w:tcPr>
-            <w:tcW w:w="1576" w:type="dxa"/>
-            <w:tcBorders/>
+            <w:tcW w:w="1435" w:type="dxa"/>
+            <w:tcBorders>
+              <w:left w:val="single" w:sz="2" w:space="0" w:color="000000"/>
+              <w:bottom w:val="single" w:sz="2" w:space="0" w:color="000000"/>
+            </w:tcBorders>
           </w:tcPr>
           <w:p>
             <w:pPr>
@@ -4730,8 +4956,12 @@
         </w:tc>
         <w:tc>
           <w:tcPr>
-            <w:tcW w:w="1558" w:type="dxa"/>
-            <w:tcBorders/>
+            <w:tcW w:w="1418" w:type="dxa"/>
+            <w:tcBorders>
+              <w:left w:val="single" w:sz="2" w:space="0" w:color="000000"/>
+              <w:bottom w:val="single" w:sz="2" w:space="0" w:color="000000"/>
+              <w:right w:val="single" w:sz="2" w:space="0" w:color="000000"/>
+            </w:tcBorders>
           </w:tcPr>
           <w:p>
             <w:pPr>
@@ -4755,8 +4985,11 @@
         <w:trPr/>
         <w:tc>
           <w:tcPr>
-            <w:tcW w:w="1625" w:type="dxa"/>
-            <w:tcBorders/>
+            <w:tcW w:w="1479" w:type="dxa"/>
+            <w:tcBorders>
+              <w:left w:val="single" w:sz="2" w:space="0" w:color="000000"/>
+              <w:bottom w:val="single" w:sz="2" w:space="0" w:color="000000"/>
+            </w:tcBorders>
           </w:tcPr>
           <w:p>
             <w:pPr>
@@ -4777,8 +5010,11 @@
         </w:tc>
         <w:tc>
           <w:tcPr>
-            <w:tcW w:w="1511" w:type="dxa"/>
-            <w:tcBorders/>
+            <w:tcW w:w="1374" w:type="dxa"/>
+            <w:tcBorders>
+              <w:left w:val="single" w:sz="2" w:space="0" w:color="000000"/>
+              <w:bottom w:val="single" w:sz="2" w:space="0" w:color="000000"/>
+            </w:tcBorders>
           </w:tcPr>
           <w:p>
             <w:pPr>
@@ -4799,8 +5035,11 @@
         </w:tc>
         <w:tc>
           <w:tcPr>
-            <w:tcW w:w="1553" w:type="dxa"/>
-            <w:tcBorders/>
+            <w:tcW w:w="1414" w:type="dxa"/>
+            <w:tcBorders>
+              <w:left w:val="single" w:sz="2" w:space="0" w:color="000000"/>
+              <w:bottom w:val="single" w:sz="2" w:space="0" w:color="000000"/>
+            </w:tcBorders>
           </w:tcPr>
           <w:p>
             <w:pPr>
@@ -4821,8 +5060,11 @@
         </w:tc>
         <w:tc>
           <w:tcPr>
-            <w:tcW w:w="1527" w:type="dxa"/>
-            <w:tcBorders/>
+            <w:tcW w:w="1389" w:type="dxa"/>
+            <w:tcBorders>
+              <w:left w:val="single" w:sz="2" w:space="0" w:color="000000"/>
+              <w:bottom w:val="single" w:sz="2" w:space="0" w:color="000000"/>
+            </w:tcBorders>
           </w:tcPr>
           <w:p>
             <w:pPr>
@@ -4843,8 +5085,11 @@
         </w:tc>
         <w:tc>
           <w:tcPr>
-            <w:tcW w:w="1576" w:type="dxa"/>
-            <w:tcBorders/>
+            <w:tcW w:w="1435" w:type="dxa"/>
+            <w:tcBorders>
+              <w:left w:val="single" w:sz="2" w:space="0" w:color="000000"/>
+              <w:bottom w:val="single" w:sz="2" w:space="0" w:color="000000"/>
+            </w:tcBorders>
           </w:tcPr>
           <w:p>
             <w:pPr>
@@ -4865,8 +5110,12 @@
         </w:tc>
         <w:tc>
           <w:tcPr>
-            <w:tcW w:w="1558" w:type="dxa"/>
-            <w:tcBorders/>
+            <w:tcW w:w="1418" w:type="dxa"/>
+            <w:tcBorders>
+              <w:left w:val="single" w:sz="2" w:space="0" w:color="000000"/>
+              <w:bottom w:val="single" w:sz="2" w:space="0" w:color="000000"/>
+              <w:right w:val="single" w:sz="2" w:space="0" w:color="000000"/>
+            </w:tcBorders>
           </w:tcPr>
           <w:p>
             <w:pPr>
@@ -4890,8 +5139,11 @@
         <w:trPr/>
         <w:tc>
           <w:tcPr>
-            <w:tcW w:w="1625" w:type="dxa"/>
-            <w:tcBorders/>
+            <w:tcW w:w="1479" w:type="dxa"/>
+            <w:tcBorders>
+              <w:left w:val="single" w:sz="2" w:space="0" w:color="000000"/>
+              <w:bottom w:val="single" w:sz="2" w:space="0" w:color="000000"/>
+            </w:tcBorders>
           </w:tcPr>
           <w:p>
             <w:pPr>
@@ -4912,8 +5164,11 @@
         </w:tc>
         <w:tc>
           <w:tcPr>
-            <w:tcW w:w="1511" w:type="dxa"/>
-            <w:tcBorders/>
+            <w:tcW w:w="1374" w:type="dxa"/>
+            <w:tcBorders>
+              <w:left w:val="single" w:sz="2" w:space="0" w:color="000000"/>
+              <w:bottom w:val="single" w:sz="2" w:space="0" w:color="000000"/>
+            </w:tcBorders>
           </w:tcPr>
           <w:p>
             <w:pPr>
@@ -4934,8 +5189,11 @@
         </w:tc>
         <w:tc>
           <w:tcPr>
-            <w:tcW w:w="1553" w:type="dxa"/>
-            <w:tcBorders/>
+            <w:tcW w:w="1414" w:type="dxa"/>
+            <w:tcBorders>
+              <w:left w:val="single" w:sz="2" w:space="0" w:color="000000"/>
+              <w:bottom w:val="single" w:sz="2" w:space="0" w:color="000000"/>
+            </w:tcBorders>
           </w:tcPr>
           <w:p>
             <w:pPr>
@@ -4956,8 +5214,11 @@
         </w:tc>
         <w:tc>
           <w:tcPr>
-            <w:tcW w:w="1527" w:type="dxa"/>
-            <w:tcBorders/>
+            <w:tcW w:w="1389" w:type="dxa"/>
+            <w:tcBorders>
+              <w:left w:val="single" w:sz="2" w:space="0" w:color="000000"/>
+              <w:bottom w:val="single" w:sz="2" w:space="0" w:color="000000"/>
+            </w:tcBorders>
           </w:tcPr>
           <w:p>
             <w:pPr>
@@ -4978,8 +5239,11 @@
         </w:tc>
         <w:tc>
           <w:tcPr>
-            <w:tcW w:w="1576" w:type="dxa"/>
-            <w:tcBorders/>
+            <w:tcW w:w="1435" w:type="dxa"/>
+            <w:tcBorders>
+              <w:left w:val="single" w:sz="2" w:space="0" w:color="000000"/>
+              <w:bottom w:val="single" w:sz="2" w:space="0" w:color="000000"/>
+            </w:tcBorders>
           </w:tcPr>
           <w:p>
             <w:pPr>
@@ -5000,8 +5264,12 @@
         </w:tc>
         <w:tc>
           <w:tcPr>
-            <w:tcW w:w="1558" w:type="dxa"/>
-            <w:tcBorders/>
+            <w:tcW w:w="1418" w:type="dxa"/>
+            <w:tcBorders>
+              <w:left w:val="single" w:sz="2" w:space="0" w:color="000000"/>
+              <w:bottom w:val="single" w:sz="2" w:space="0" w:color="000000"/>
+              <w:right w:val="single" w:sz="2" w:space="0" w:color="000000"/>
+            </w:tcBorders>
           </w:tcPr>
           <w:p>
             <w:pPr>
@@ -5025,8 +5293,11 @@
         <w:trPr/>
         <w:tc>
           <w:tcPr>
-            <w:tcW w:w="1625" w:type="dxa"/>
-            <w:tcBorders/>
+            <w:tcW w:w="1479" w:type="dxa"/>
+            <w:tcBorders>
+              <w:left w:val="single" w:sz="2" w:space="0" w:color="000000"/>
+              <w:bottom w:val="single" w:sz="2" w:space="0" w:color="000000"/>
+            </w:tcBorders>
           </w:tcPr>
           <w:p>
             <w:pPr>
@@ -5047,8 +5318,11 @@
         </w:tc>
         <w:tc>
           <w:tcPr>
-            <w:tcW w:w="1511" w:type="dxa"/>
-            <w:tcBorders/>
+            <w:tcW w:w="1374" w:type="dxa"/>
+            <w:tcBorders>
+              <w:left w:val="single" w:sz="2" w:space="0" w:color="000000"/>
+              <w:bottom w:val="single" w:sz="2" w:space="0" w:color="000000"/>
+            </w:tcBorders>
           </w:tcPr>
           <w:p>
             <w:pPr>
@@ -5069,8 +5343,11 @@
         </w:tc>
         <w:tc>
           <w:tcPr>
-            <w:tcW w:w="1553" w:type="dxa"/>
-            <w:tcBorders/>
+            <w:tcW w:w="1414" w:type="dxa"/>
+            <w:tcBorders>
+              <w:left w:val="single" w:sz="2" w:space="0" w:color="000000"/>
+              <w:bottom w:val="single" w:sz="2" w:space="0" w:color="000000"/>
+            </w:tcBorders>
           </w:tcPr>
           <w:p>
             <w:pPr>
@@ -5091,8 +5368,11 @@
         </w:tc>
         <w:tc>
           <w:tcPr>
-            <w:tcW w:w="1527" w:type="dxa"/>
-            <w:tcBorders/>
+            <w:tcW w:w="1389" w:type="dxa"/>
+            <w:tcBorders>
+              <w:left w:val="single" w:sz="2" w:space="0" w:color="000000"/>
+              <w:bottom w:val="single" w:sz="2" w:space="0" w:color="000000"/>
+            </w:tcBorders>
           </w:tcPr>
           <w:p>
             <w:pPr>
@@ -5112,8 +5392,11 @@
         </w:tc>
         <w:tc>
           <w:tcPr>
-            <w:tcW w:w="1576" w:type="dxa"/>
-            <w:tcBorders/>
+            <w:tcW w:w="1435" w:type="dxa"/>
+            <w:tcBorders>
+              <w:left w:val="single" w:sz="2" w:space="0" w:color="000000"/>
+              <w:bottom w:val="single" w:sz="2" w:space="0" w:color="000000"/>
+            </w:tcBorders>
           </w:tcPr>
           <w:p>
             <w:pPr>
@@ -5133,8 +5416,12 @@
         </w:tc>
         <w:tc>
           <w:tcPr>
-            <w:tcW w:w="1558" w:type="dxa"/>
-            <w:tcBorders/>
+            <w:tcW w:w="1418" w:type="dxa"/>
+            <w:tcBorders>
+              <w:left w:val="single" w:sz="2" w:space="0" w:color="000000"/>
+              <w:bottom w:val="single" w:sz="2" w:space="0" w:color="000000"/>
+              <w:right w:val="single" w:sz="2" w:space="0" w:color="000000"/>
+            </w:tcBorders>
           </w:tcPr>
           <w:p>
             <w:pPr>
@@ -5157,10 +5444,12 @@
         <w:trPr/>
         <w:tc>
           <w:tcPr>
-            <w:tcW w:w="9350" w:type="dxa"/>
+            <w:tcW w:w="8509" w:type="dxa"/>
             <w:gridSpan w:val="6"/>
             <w:tcBorders>
-              <w:top w:val="nil"/>
+              <w:left w:val="single" w:sz="2" w:space="0" w:color="000000"/>
+              <w:bottom w:val="single" w:sz="2" w:space="0" w:color="000000"/>
+              <w:right w:val="single" w:sz="2" w:space="0" w:color="000000"/>
             </w:tcBorders>
           </w:tcPr>
           <w:p>
@@ -5183,9 +5472,10 @@
         <w:trPr/>
         <w:tc>
           <w:tcPr>
-            <w:tcW w:w="1625" w:type="dxa"/>
-            <w:tcBorders>
-              <w:top w:val="nil"/>
+            <w:tcW w:w="1479" w:type="dxa"/>
+            <w:tcBorders>
+              <w:left w:val="single" w:sz="2" w:space="0" w:color="000000"/>
+              <w:bottom w:val="single" w:sz="2" w:space="0" w:color="000000"/>
             </w:tcBorders>
           </w:tcPr>
           <w:p>
@@ -5205,9 +5495,10 @@
         </w:tc>
         <w:tc>
           <w:tcPr>
-            <w:tcW w:w="1511" w:type="dxa"/>
-            <w:tcBorders>
-              <w:top w:val="nil"/>
+            <w:tcW w:w="1374" w:type="dxa"/>
+            <w:tcBorders>
+              <w:left w:val="single" w:sz="2" w:space="0" w:color="000000"/>
+              <w:bottom w:val="single" w:sz="2" w:space="0" w:color="000000"/>
             </w:tcBorders>
           </w:tcPr>
           <w:p>
@@ -5229,16 +5520,21 @@
         </w:tc>
         <w:tc>
           <w:tcPr>
-            <w:tcW w:w="1553" w:type="dxa"/>
-            <w:tcBorders>
-              <w:top w:val="nil"/>
+            <w:tcW w:w="1414" w:type="dxa"/>
+            <w:tcBorders>
+              <w:left w:val="single" w:sz="2" w:space="0" w:color="000000"/>
+              <w:bottom w:val="single" w:sz="2" w:space="0" w:color="000000"/>
             </w:tcBorders>
           </w:tcPr>
           <w:p>
             <w:pPr>
               <w:pStyle w:val="Normal"/>
               <w:spacing w:before="0" w:after="160"/>
-              <w:rPr/>
+              <w:rPr>
+                <w:b/>
+                <w:b/>
+                <w:bCs/>
+              </w:rPr>
             </w:pPr>
             <w:r>
               <w:rPr/>
@@ -5248,16 +5544,21 @@
         </w:tc>
         <w:tc>
           <w:tcPr>
-            <w:tcW w:w="1527" w:type="dxa"/>
-            <w:tcBorders>
-              <w:top w:val="nil"/>
+            <w:tcW w:w="1389" w:type="dxa"/>
+            <w:tcBorders>
+              <w:left w:val="single" w:sz="2" w:space="0" w:color="000000"/>
+              <w:bottom w:val="single" w:sz="2" w:space="0" w:color="000000"/>
             </w:tcBorders>
           </w:tcPr>
           <w:p>
             <w:pPr>
               <w:pStyle w:val="Normal"/>
               <w:spacing w:before="0" w:after="160"/>
-              <w:rPr/>
+              <w:rPr>
+                <w:b/>
+                <w:b/>
+                <w:bCs/>
+              </w:rPr>
             </w:pPr>
             <w:r>
               <w:rPr/>
@@ -5267,16 +5568,21 @@
         </w:tc>
         <w:tc>
           <w:tcPr>
-            <w:tcW w:w="1576" w:type="dxa"/>
-            <w:tcBorders>
-              <w:top w:val="nil"/>
+            <w:tcW w:w="1435" w:type="dxa"/>
+            <w:tcBorders>
+              <w:left w:val="single" w:sz="2" w:space="0" w:color="000000"/>
+              <w:bottom w:val="single" w:sz="2" w:space="0" w:color="000000"/>
             </w:tcBorders>
           </w:tcPr>
           <w:p>
             <w:pPr>
               <w:pStyle w:val="Normal"/>
               <w:spacing w:before="0" w:after="160"/>
-              <w:rPr/>
+              <w:rPr>
+                <w:b/>
+                <w:b/>
+                <w:bCs/>
+              </w:rPr>
             </w:pPr>
             <w:r>
               <w:rPr/>
@@ -5286,16 +5592,22 @@
         </w:tc>
         <w:tc>
           <w:tcPr>
-            <w:tcW w:w="1558" w:type="dxa"/>
-            <w:tcBorders>
-              <w:top w:val="nil"/>
+            <w:tcW w:w="1418" w:type="dxa"/>
+            <w:tcBorders>
+              <w:left w:val="single" w:sz="2" w:space="0" w:color="000000"/>
+              <w:bottom w:val="single" w:sz="2" w:space="0" w:color="000000"/>
+              <w:right w:val="single" w:sz="2" w:space="0" w:color="000000"/>
             </w:tcBorders>
           </w:tcPr>
           <w:p>
             <w:pPr>
               <w:pStyle w:val="Normal"/>
               <w:spacing w:before="0" w:after="160"/>
-              <w:rPr/>
+              <w:rPr>
+                <w:b/>
+                <w:b/>
+                <w:bCs/>
+              </w:rPr>
             </w:pPr>
             <w:r>
               <w:rPr/>
@@ -5308,9 +5620,10 @@
         <w:trPr/>
         <w:tc>
           <w:tcPr>
-            <w:tcW w:w="1625" w:type="dxa"/>
-            <w:tcBorders>
-              <w:top w:val="nil"/>
+            <w:tcW w:w="1479" w:type="dxa"/>
+            <w:tcBorders>
+              <w:left w:val="single" w:sz="2" w:space="0" w:color="000000"/>
+              <w:bottom w:val="single" w:sz="2" w:space="0" w:color="000000"/>
             </w:tcBorders>
           </w:tcPr>
           <w:p>
@@ -5330,9 +5643,10 @@
         </w:tc>
         <w:tc>
           <w:tcPr>
-            <w:tcW w:w="1511" w:type="dxa"/>
-            <w:tcBorders>
-              <w:top w:val="nil"/>
+            <w:tcW w:w="1374" w:type="dxa"/>
+            <w:tcBorders>
+              <w:left w:val="single" w:sz="2" w:space="0" w:color="000000"/>
+              <w:bottom w:val="single" w:sz="2" w:space="0" w:color="000000"/>
             </w:tcBorders>
           </w:tcPr>
           <w:p>
@@ -5354,16 +5668,21 @@
         </w:tc>
         <w:tc>
           <w:tcPr>
-            <w:tcW w:w="1553" w:type="dxa"/>
-            <w:tcBorders>
-              <w:top w:val="nil"/>
+            <w:tcW w:w="1414" w:type="dxa"/>
+            <w:tcBorders>
+              <w:left w:val="single" w:sz="2" w:space="0" w:color="000000"/>
+              <w:bottom w:val="single" w:sz="2" w:space="0" w:color="000000"/>
             </w:tcBorders>
           </w:tcPr>
           <w:p>
             <w:pPr>
               <w:pStyle w:val="Normal"/>
               <w:spacing w:before="0" w:after="160"/>
-              <w:rPr/>
+              <w:rPr>
+                <w:b/>
+                <w:b/>
+                <w:bCs/>
+              </w:rPr>
             </w:pPr>
             <w:r>
               <w:rPr/>
@@ -5373,16 +5692,21 @@
         </w:tc>
         <w:tc>
           <w:tcPr>
-            <w:tcW w:w="1527" w:type="dxa"/>
-            <w:tcBorders>
-              <w:top w:val="nil"/>
+            <w:tcW w:w="1389" w:type="dxa"/>
+            <w:tcBorders>
+              <w:left w:val="single" w:sz="2" w:space="0" w:color="000000"/>
+              <w:bottom w:val="single" w:sz="2" w:space="0" w:color="000000"/>
             </w:tcBorders>
           </w:tcPr>
           <w:p>
             <w:pPr>
               <w:pStyle w:val="Normal"/>
               <w:spacing w:before="0" w:after="160"/>
-              <w:rPr/>
+              <w:rPr>
+                <w:b/>
+                <w:b/>
+                <w:bCs/>
+              </w:rPr>
             </w:pPr>
             <w:r>
               <w:rPr/>
@@ -5392,16 +5716,21 @@
         </w:tc>
         <w:tc>
           <w:tcPr>
-            <w:tcW w:w="1576" w:type="dxa"/>
-            <w:tcBorders>
-              <w:top w:val="nil"/>
+            <w:tcW w:w="1435" w:type="dxa"/>
+            <w:tcBorders>
+              <w:left w:val="single" w:sz="2" w:space="0" w:color="000000"/>
+              <w:bottom w:val="single" w:sz="2" w:space="0" w:color="000000"/>
             </w:tcBorders>
           </w:tcPr>
           <w:p>
             <w:pPr>
               <w:pStyle w:val="Normal"/>
               <w:spacing w:before="0" w:after="160"/>
-              <w:rPr/>
+              <w:rPr>
+                <w:b/>
+                <w:b/>
+                <w:bCs/>
+              </w:rPr>
             </w:pPr>
             <w:r>
               <w:rPr/>
@@ -5411,16 +5740,22 @@
         </w:tc>
         <w:tc>
           <w:tcPr>
-            <w:tcW w:w="1558" w:type="dxa"/>
-            <w:tcBorders>
-              <w:top w:val="nil"/>
+            <w:tcW w:w="1418" w:type="dxa"/>
+            <w:tcBorders>
+              <w:left w:val="single" w:sz="2" w:space="0" w:color="000000"/>
+              <w:bottom w:val="single" w:sz="2" w:space="0" w:color="000000"/>
+              <w:right w:val="single" w:sz="2" w:space="0" w:color="000000"/>
             </w:tcBorders>
           </w:tcPr>
           <w:p>
             <w:pPr>
               <w:pStyle w:val="Normal"/>
               <w:spacing w:before="0" w:after="160"/>
-              <w:rPr/>
+              <w:rPr>
+                <w:b/>
+                <w:b/>
+                <w:bCs/>
+              </w:rPr>
             </w:pPr>
             <w:r>
               <w:rPr/>
@@ -5433,9 +5768,10 @@
         <w:trPr/>
         <w:tc>
           <w:tcPr>
-            <w:tcW w:w="1625" w:type="dxa"/>
-            <w:tcBorders>
-              <w:top w:val="nil"/>
+            <w:tcW w:w="1479" w:type="dxa"/>
+            <w:tcBorders>
+              <w:left w:val="single" w:sz="2" w:space="0" w:color="000000"/>
+              <w:bottom w:val="single" w:sz="2" w:space="0" w:color="000000"/>
             </w:tcBorders>
           </w:tcPr>
           <w:p>
@@ -5455,9 +5791,10 @@
         </w:tc>
         <w:tc>
           <w:tcPr>
-            <w:tcW w:w="1511" w:type="dxa"/>
-            <w:tcBorders>
-              <w:top w:val="nil"/>
+            <w:tcW w:w="1374" w:type="dxa"/>
+            <w:tcBorders>
+              <w:left w:val="single" w:sz="2" w:space="0" w:color="000000"/>
+              <w:bottom w:val="single" w:sz="2" w:space="0" w:color="000000"/>
             </w:tcBorders>
           </w:tcPr>
           <w:p>
@@ -5477,16 +5814,21 @@
         </w:tc>
         <w:tc>
           <w:tcPr>
-            <w:tcW w:w="1553" w:type="dxa"/>
-            <w:tcBorders>
-              <w:top w:val="nil"/>
+            <w:tcW w:w="1414" w:type="dxa"/>
+            <w:tcBorders>
+              <w:left w:val="single" w:sz="2" w:space="0" w:color="000000"/>
+              <w:bottom w:val="single" w:sz="2" w:space="0" w:color="000000"/>
             </w:tcBorders>
           </w:tcPr>
           <w:p>
             <w:pPr>
               <w:pStyle w:val="Normal"/>
               <w:spacing w:before="0" w:after="160"/>
-              <w:rPr/>
+              <w:rPr>
+                <w:b/>
+                <w:b/>
+                <w:bCs/>
+              </w:rPr>
             </w:pPr>
             <w:r>
               <w:rPr/>
@@ -5496,16 +5838,21 @@
         </w:tc>
         <w:tc>
           <w:tcPr>
-            <w:tcW w:w="1527" w:type="dxa"/>
-            <w:tcBorders>
-              <w:top w:val="nil"/>
+            <w:tcW w:w="1389" w:type="dxa"/>
+            <w:tcBorders>
+              <w:left w:val="single" w:sz="2" w:space="0" w:color="000000"/>
+              <w:bottom w:val="single" w:sz="2" w:space="0" w:color="000000"/>
             </w:tcBorders>
           </w:tcPr>
           <w:p>
             <w:pPr>
               <w:pStyle w:val="Normal"/>
               <w:spacing w:before="0" w:after="160"/>
-              <w:rPr/>
+              <w:rPr>
+                <w:b/>
+                <w:b/>
+                <w:bCs/>
+              </w:rPr>
             </w:pPr>
             <w:r>
               <w:rPr/>
@@ -5515,16 +5862,21 @@
         </w:tc>
         <w:tc>
           <w:tcPr>
-            <w:tcW w:w="1576" w:type="dxa"/>
-            <w:tcBorders>
-              <w:top w:val="nil"/>
+            <w:tcW w:w="1435" w:type="dxa"/>
+            <w:tcBorders>
+              <w:left w:val="single" w:sz="2" w:space="0" w:color="000000"/>
+              <w:bottom w:val="single" w:sz="2" w:space="0" w:color="000000"/>
             </w:tcBorders>
           </w:tcPr>
           <w:p>
             <w:pPr>
               <w:pStyle w:val="Normal"/>
               <w:spacing w:before="0" w:after="160"/>
-              <w:rPr/>
+              <w:rPr>
+                <w:b/>
+                <w:b/>
+                <w:bCs/>
+              </w:rPr>
             </w:pPr>
             <w:r>
               <w:rPr/>
@@ -5534,16 +5886,22 @@
         </w:tc>
         <w:tc>
           <w:tcPr>
-            <w:tcW w:w="1558" w:type="dxa"/>
-            <w:tcBorders>
-              <w:top w:val="nil"/>
+            <w:tcW w:w="1418" w:type="dxa"/>
+            <w:tcBorders>
+              <w:left w:val="single" w:sz="2" w:space="0" w:color="000000"/>
+              <w:bottom w:val="single" w:sz="2" w:space="0" w:color="000000"/>
+              <w:right w:val="single" w:sz="2" w:space="0" w:color="000000"/>
             </w:tcBorders>
           </w:tcPr>
           <w:p>
             <w:pPr>
               <w:pStyle w:val="Normal"/>
               <w:spacing w:before="0" w:after="160"/>
-              <w:rPr/>
+              <w:rPr>
+                <w:b/>
+                <w:b/>
+                <w:bCs/>
+              </w:rPr>
             </w:pPr>
             <w:r>
               <w:rPr/>
@@ -5556,7 +5914,11 @@
     <w:p>
       <w:pPr>
         <w:pStyle w:val="Normal"/>
-        <w:rPr/>
+        <w:rPr>
+          <w:b/>
+          <w:b/>
+          <w:bCs/>
+        </w:rPr>
       </w:pPr>
       <w:r>
         <w:rPr/>
@@ -5565,7 +5927,11 @@
     <w:p>
       <w:pPr>
         <w:pStyle w:val="Normal"/>
-        <w:rPr/>
+        <w:rPr>
+          <w:b/>
+          <w:b/>
+          <w:bCs/>
+        </w:rPr>
       </w:pPr>
       <w:r>
         <w:rPr/>
@@ -5574,7 +5940,7 @@
     <w:tbl>
       <w:tblPr>
         <w:tblStyle w:val="TableGrid"/>
-        <w:tblW w:w="9350" w:type="dxa"/>
+        <w:tblW w:w="8510" w:type="dxa"/>
         <w:jc w:val="left"/>
         <w:tblInd w:w="0" w:type="dxa"/>
         <w:tblCellMar>
@@ -5586,18 +5952,23 @@
         <w:tblLook w:val="04a0" w:noVBand="1" w:noHBand="0" w:lastColumn="0" w:firstColumn="1" w:lastRow="0" w:firstRow="1"/>
       </w:tblPr>
       <w:tblGrid>
-        <w:gridCol w:w="1611"/>
-        <w:gridCol w:w="2433"/>
-        <w:gridCol w:w="2790"/>
-        <w:gridCol w:w="2516"/>
+        <w:gridCol w:w="1466"/>
+        <w:gridCol w:w="2213"/>
+        <w:gridCol w:w="2540"/>
+        <w:gridCol w:w="2290"/>
       </w:tblGrid>
       <w:tr>
         <w:trPr/>
         <w:tc>
           <w:tcPr>
-            <w:tcW w:w="9350" w:type="dxa"/>
+            <w:tcW w:w="8509" w:type="dxa"/>
             <w:gridSpan w:val="4"/>
-            <w:tcBorders/>
+            <w:tcBorders>
+              <w:top w:val="single" w:sz="2" w:space="0" w:color="000000"/>
+              <w:left w:val="single" w:sz="2" w:space="0" w:color="000000"/>
+              <w:bottom w:val="single" w:sz="2" w:space="0" w:color="000000"/>
+              <w:right w:val="single" w:sz="2" w:space="0" w:color="000000"/>
+            </w:tcBorders>
           </w:tcPr>
           <w:p>
             <w:pPr>
@@ -5621,8 +5992,11 @@
         <w:trPr/>
         <w:tc>
           <w:tcPr>
-            <w:tcW w:w="1611" w:type="dxa"/>
-            <w:tcBorders/>
+            <w:tcW w:w="1466" w:type="dxa"/>
+            <w:tcBorders>
+              <w:left w:val="single" w:sz="2" w:space="0" w:color="000000"/>
+              <w:bottom w:val="single" w:sz="2" w:space="0" w:color="000000"/>
+            </w:tcBorders>
           </w:tcPr>
           <w:p>
             <w:pPr>
@@ -5642,8 +6016,11 @@
         </w:tc>
         <w:tc>
           <w:tcPr>
-            <w:tcW w:w="2433" w:type="dxa"/>
-            <w:tcBorders/>
+            <w:tcW w:w="2213" w:type="dxa"/>
+            <w:tcBorders>
+              <w:left w:val="single" w:sz="2" w:space="0" w:color="000000"/>
+              <w:bottom w:val="single" w:sz="2" w:space="0" w:color="000000"/>
+            </w:tcBorders>
           </w:tcPr>
           <w:p>
             <w:pPr>
@@ -5664,8 +6041,11 @@
         </w:tc>
         <w:tc>
           <w:tcPr>
-            <w:tcW w:w="2790" w:type="dxa"/>
-            <w:tcBorders/>
+            <w:tcW w:w="2540" w:type="dxa"/>
+            <w:tcBorders>
+              <w:left w:val="single" w:sz="2" w:space="0" w:color="000000"/>
+              <w:bottom w:val="single" w:sz="2" w:space="0" w:color="000000"/>
+            </w:tcBorders>
           </w:tcPr>
           <w:p>
             <w:pPr>
@@ -5686,8 +6066,12 @@
         </w:tc>
         <w:tc>
           <w:tcPr>
-            <w:tcW w:w="2516" w:type="dxa"/>
-            <w:tcBorders/>
+            <w:tcW w:w="2290" w:type="dxa"/>
+            <w:tcBorders>
+              <w:left w:val="single" w:sz="2" w:space="0" w:color="000000"/>
+              <w:bottom w:val="single" w:sz="2" w:space="0" w:color="000000"/>
+              <w:right w:val="single" w:sz="2" w:space="0" w:color="000000"/>
+            </w:tcBorders>
           </w:tcPr>
           <w:p>
             <w:pPr>
@@ -5711,8 +6095,11 @@
         <w:trPr/>
         <w:tc>
           <w:tcPr>
-            <w:tcW w:w="1611" w:type="dxa"/>
-            <w:tcBorders/>
+            <w:tcW w:w="1466" w:type="dxa"/>
+            <w:tcBorders>
+              <w:left w:val="single" w:sz="2" w:space="0" w:color="000000"/>
+              <w:bottom w:val="single" w:sz="2" w:space="0" w:color="000000"/>
+            </w:tcBorders>
           </w:tcPr>
           <w:p>
             <w:pPr>
@@ -5732,8 +6119,11 @@
         </w:tc>
         <w:tc>
           <w:tcPr>
-            <w:tcW w:w="2433" w:type="dxa"/>
-            <w:tcBorders/>
+            <w:tcW w:w="2213" w:type="dxa"/>
+            <w:tcBorders>
+              <w:left w:val="single" w:sz="2" w:space="0" w:color="000000"/>
+              <w:bottom w:val="single" w:sz="2" w:space="0" w:color="000000"/>
+            </w:tcBorders>
           </w:tcPr>
           <w:p>
             <w:pPr>
@@ -5753,8 +6143,11 @@
         </w:tc>
         <w:tc>
           <w:tcPr>
-            <w:tcW w:w="2790" w:type="dxa"/>
-            <w:tcBorders/>
+            <w:tcW w:w="2540" w:type="dxa"/>
+            <w:tcBorders>
+              <w:left w:val="single" w:sz="2" w:space="0" w:color="000000"/>
+              <w:bottom w:val="single" w:sz="2" w:space="0" w:color="000000"/>
+            </w:tcBorders>
           </w:tcPr>
           <w:p>
             <w:pPr>
@@ -5774,8 +6167,12 @@
         </w:tc>
         <w:tc>
           <w:tcPr>
-            <w:tcW w:w="2516" w:type="dxa"/>
-            <w:tcBorders/>
+            <w:tcW w:w="2290" w:type="dxa"/>
+            <w:tcBorders>
+              <w:left w:val="single" w:sz="2" w:space="0" w:color="000000"/>
+              <w:bottom w:val="single" w:sz="2" w:space="0" w:color="000000"/>
+              <w:right w:val="single" w:sz="2" w:space="0" w:color="000000"/>
+            </w:tcBorders>
           </w:tcPr>
           <w:p>
             <w:pPr>
@@ -5798,8 +6195,11 @@
         <w:trPr/>
         <w:tc>
           <w:tcPr>
-            <w:tcW w:w="1611" w:type="dxa"/>
-            <w:tcBorders/>
+            <w:tcW w:w="1466" w:type="dxa"/>
+            <w:tcBorders>
+              <w:left w:val="single" w:sz="2" w:space="0" w:color="000000"/>
+              <w:bottom w:val="single" w:sz="2" w:space="0" w:color="000000"/>
+            </w:tcBorders>
           </w:tcPr>
           <w:p>
             <w:pPr>
@@ -5819,8 +6219,11 @@
         </w:tc>
         <w:tc>
           <w:tcPr>
-            <w:tcW w:w="2433" w:type="dxa"/>
-            <w:tcBorders/>
+            <w:tcW w:w="2213" w:type="dxa"/>
+            <w:tcBorders>
+              <w:left w:val="single" w:sz="2" w:space="0" w:color="000000"/>
+              <w:bottom w:val="single" w:sz="2" w:space="0" w:color="000000"/>
+            </w:tcBorders>
           </w:tcPr>
           <w:p>
             <w:pPr>
@@ -5841,8 +6244,11 @@
         </w:tc>
         <w:tc>
           <w:tcPr>
-            <w:tcW w:w="2790" w:type="dxa"/>
-            <w:tcBorders/>
+            <w:tcW w:w="2540" w:type="dxa"/>
+            <w:tcBorders>
+              <w:left w:val="single" w:sz="2" w:space="0" w:color="000000"/>
+              <w:bottom w:val="single" w:sz="2" w:space="0" w:color="000000"/>
+            </w:tcBorders>
           </w:tcPr>
           <w:p>
             <w:pPr>
@@ -5863,8 +6269,12 @@
         </w:tc>
         <w:tc>
           <w:tcPr>
-            <w:tcW w:w="2516" w:type="dxa"/>
-            <w:tcBorders/>
+            <w:tcW w:w="2290" w:type="dxa"/>
+            <w:tcBorders>
+              <w:left w:val="single" w:sz="2" w:space="0" w:color="000000"/>
+              <w:bottom w:val="single" w:sz="2" w:space="0" w:color="000000"/>
+              <w:right w:val="single" w:sz="2" w:space="0" w:color="000000"/>
+            </w:tcBorders>
           </w:tcPr>
           <w:p>
             <w:pPr>
@@ -5888,7 +6298,11 @@
     <w:p>
       <w:pPr>
         <w:pStyle w:val="Normal"/>
-        <w:rPr/>
+        <w:rPr>
+          <w:b/>
+          <w:b/>
+          <w:bCs/>
+        </w:rPr>
       </w:pPr>
       <w:r>
         <w:rPr/>
@@ -5966,7 +6380,11 @@
             <w:pPr>
               <w:pStyle w:val="TableContents"/>
               <w:spacing w:before="0" w:after="160"/>
-              <w:rPr/>
+              <w:rPr>
+                <w:b/>
+                <w:b/>
+                <w:bCs/>
+              </w:rPr>
             </w:pPr>
             <w:r>
               <w:rPr/>
@@ -5987,7 +6405,11 @@
             <w:pPr>
               <w:pStyle w:val="TableContents"/>
               <w:spacing w:before="0" w:after="160"/>
-              <w:rPr/>
+              <w:rPr>
+                <w:b/>
+                <w:b/>
+                <w:bCs/>
+              </w:rPr>
             </w:pPr>
             <w:r>
               <w:rPr/>
@@ -6008,7 +6430,11 @@
             <w:pPr>
               <w:pStyle w:val="TableContents"/>
               <w:spacing w:before="0" w:after="160"/>
-              <w:rPr/>
+              <w:rPr>
+                <w:b/>
+                <w:b/>
+                <w:bCs/>
+              </w:rPr>
             </w:pPr>
             <w:r>
               <w:rPr/>
@@ -6031,7 +6457,11 @@
               <w:pStyle w:val="TableContents"/>
               <w:suppressLineNumbers/>
               <w:spacing w:before="0" w:after="160"/>
-              <w:rPr/>
+              <w:rPr>
+                <w:b/>
+                <w:b/>
+                <w:bCs/>
+              </w:rPr>
             </w:pPr>
             <w:r>
               <w:rPr/>
@@ -6058,7 +6488,11 @@
             <w:pPr>
               <w:pStyle w:val="TableContents"/>
               <w:spacing w:before="0" w:after="160"/>
-              <w:rPr/>
+              <w:rPr>
+                <w:b/>
+                <w:b/>
+                <w:bCs/>
+              </w:rPr>
             </w:pPr>
             <w:r>
               <w:rPr/>
@@ -6078,7 +6512,11 @@
             <w:pPr>
               <w:pStyle w:val="TableContents"/>
               <w:spacing w:before="0" w:after="160"/>
-              <w:rPr/>
+              <w:rPr>
+                <w:b/>
+                <w:b/>
+                <w:bCs/>
+              </w:rPr>
             </w:pPr>
             <w:r>
               <w:rPr/>
@@ -6098,7 +6536,11 @@
             <w:pPr>
               <w:pStyle w:val="TableContents"/>
               <w:spacing w:before="0" w:after="160"/>
-              <w:rPr/>
+              <w:rPr>
+                <w:b/>
+                <w:b/>
+                <w:bCs/>
+              </w:rPr>
             </w:pPr>
             <w:r>
               <w:rPr/>
@@ -6120,7 +6562,11 @@
               <w:pStyle w:val="TableContents"/>
               <w:suppressLineNumbers/>
               <w:spacing w:before="0" w:after="160"/>
-              <w:rPr/>
+              <w:rPr>
+                <w:b/>
+                <w:b/>
+                <w:bCs/>
+              </w:rPr>
             </w:pPr>
             <w:r>
               <w:rPr/>
@@ -6147,7 +6593,11 @@
             <w:pPr>
               <w:pStyle w:val="TableContents"/>
               <w:spacing w:before="0" w:after="160"/>
-              <w:rPr/>
+              <w:rPr>
+                <w:b/>
+                <w:b/>
+                <w:bCs/>
+              </w:rPr>
             </w:pPr>
             <w:r>
               <w:rPr/>
@@ -6167,7 +6617,11 @@
             <w:pPr>
               <w:pStyle w:val="TableContents"/>
               <w:spacing w:before="0" w:after="160"/>
-              <w:rPr/>
+              <w:rPr>
+                <w:b/>
+                <w:b/>
+                <w:bCs/>
+              </w:rPr>
             </w:pPr>
             <w:r>
               <w:rPr/>
@@ -6187,7 +6641,11 @@
             <w:pPr>
               <w:pStyle w:val="TableContents"/>
               <w:spacing w:before="0" w:after="160"/>
-              <w:rPr/>
+              <w:rPr>
+                <w:b/>
+                <w:b/>
+                <w:bCs/>
+              </w:rPr>
             </w:pPr>
             <w:r>
               <w:rPr/>
@@ -6208,7 +6666,11 @@
             <w:pPr>
               <w:pStyle w:val="TableContents"/>
               <w:spacing w:before="0" w:after="160"/>
-              <w:rPr/>
+              <w:rPr>
+                <w:b/>
+                <w:b/>
+                <w:bCs/>
+              </w:rPr>
             </w:pPr>
             <w:r>
               <w:rPr/>
@@ -6231,7 +6693,11 @@
             <w:pPr>
               <w:pStyle w:val="TableContents"/>
               <w:spacing w:before="0" w:after="160"/>
-              <w:rPr/>
+              <w:rPr>
+                <w:b/>
+                <w:b/>
+                <w:bCs/>
+              </w:rPr>
             </w:pPr>
             <w:r>
               <w:rPr/>
@@ -6251,7 +6717,11 @@
             <w:pPr>
               <w:pStyle w:val="TableContents"/>
               <w:spacing w:before="0" w:after="160"/>
-              <w:rPr/>
+              <w:rPr>
+                <w:b/>
+                <w:b/>
+                <w:bCs/>
+              </w:rPr>
             </w:pPr>
             <w:r>
               <w:rPr/>
@@ -6271,7 +6741,11 @@
             <w:pPr>
               <w:pStyle w:val="TableContents"/>
               <w:spacing w:before="0" w:after="160"/>
-              <w:rPr/>
+              <w:rPr>
+                <w:b/>
+                <w:b/>
+                <w:bCs/>
+              </w:rPr>
             </w:pPr>
             <w:r>
               <w:rPr/>
@@ -6292,7 +6766,11 @@
             <w:pPr>
               <w:pStyle w:val="TableContents"/>
               <w:spacing w:before="0" w:after="160"/>
-              <w:rPr/>
+              <w:rPr>
+                <w:b/>
+                <w:b/>
+                <w:bCs/>
+              </w:rPr>
             </w:pPr>
             <w:r>
               <w:rPr/>
@@ -6315,7 +6793,11 @@
             <w:pPr>
               <w:pStyle w:val="TableContents"/>
               <w:spacing w:before="0" w:after="160"/>
-              <w:rPr/>
+              <w:rPr>
+                <w:b/>
+                <w:b/>
+                <w:bCs/>
+              </w:rPr>
             </w:pPr>
             <w:r>
               <w:rPr/>
@@ -6335,7 +6817,11 @@
             <w:pPr>
               <w:pStyle w:val="TableContents"/>
               <w:spacing w:before="0" w:after="160"/>
-              <w:rPr/>
+              <w:rPr>
+                <w:b/>
+                <w:b/>
+                <w:bCs/>
+              </w:rPr>
             </w:pPr>
             <w:r>
               <w:rPr/>
@@ -6355,7 +6841,11 @@
             <w:pPr>
               <w:pStyle w:val="TableContents"/>
               <w:spacing w:before="0" w:after="160"/>
-              <w:rPr/>
+              <w:rPr>
+                <w:b/>
+                <w:b/>
+                <w:bCs/>
+              </w:rPr>
             </w:pPr>
             <w:r>
               <w:rPr/>
@@ -6376,7 +6866,11 @@
             <w:pPr>
               <w:pStyle w:val="TableContents"/>
               <w:spacing w:before="0" w:after="160"/>
-              <w:rPr/>
+              <w:rPr>
+                <w:b/>
+                <w:b/>
+                <w:bCs/>
+              </w:rPr>
             </w:pPr>
             <w:r>
               <w:rPr/>
@@ -6399,7 +6893,11 @@
             <w:pPr>
               <w:pStyle w:val="TableContents"/>
               <w:spacing w:before="0" w:after="160"/>
-              <w:rPr/>
+              <w:rPr>
+                <w:b/>
+                <w:b/>
+                <w:bCs/>
+              </w:rPr>
             </w:pPr>
             <w:r>
               <w:rPr/>
@@ -6419,7 +6917,11 @@
             <w:pPr>
               <w:pStyle w:val="TableContents"/>
               <w:spacing w:before="0" w:after="160"/>
-              <w:rPr/>
+              <w:rPr>
+                <w:b/>
+                <w:b/>
+                <w:bCs/>
+              </w:rPr>
             </w:pPr>
             <w:r>
               <w:rPr/>
@@ -6439,7 +6941,11 @@
             <w:pPr>
               <w:pStyle w:val="TableContents"/>
               <w:spacing w:before="0" w:after="160"/>
-              <w:rPr/>
+              <w:rPr>
+                <w:b/>
+                <w:b/>
+                <w:bCs/>
+              </w:rPr>
             </w:pPr>
             <w:r>
               <w:rPr/>
@@ -6460,7 +6966,11 @@
             <w:pPr>
               <w:pStyle w:val="TableContents"/>
               <w:spacing w:before="0" w:after="160"/>
-              <w:rPr/>
+              <w:rPr>
+                <w:b/>
+                <w:b/>
+                <w:bCs/>
+              </w:rPr>
             </w:pPr>
             <w:r>
               <w:rPr/>
@@ -6670,7 +7180,7 @@
         <wp:inline distT="0" distB="0" distL="0" distR="0">
           <wp:extent cx="683895" cy="654685"/>
           <wp:effectExtent l="0" t="0" r="0" b="0"/>
-          <wp:docPr id="4" name="Picture 2" descr=""/>
+          <wp:docPr id="4" name="Image2" descr=""/>
           <wp:cNvGraphicFramePr>
             <a:graphicFrameLocks xmlns:a="http://schemas.openxmlformats.org/drawingml/2006/main" noChangeAspect="1"/>
           </wp:cNvGraphicFramePr>
@@ -6678,7 +7188,7 @@
             <a:graphicData uri="http://schemas.openxmlformats.org/drawingml/2006/picture">
               <pic:pic xmlns:pic="http://schemas.openxmlformats.org/drawingml/2006/picture">
                 <pic:nvPicPr>
-                  <pic:cNvPr id="4" name="Picture 2" descr=""/>
+                  <pic:cNvPr id="4" name="Image2" descr=""/>
                   <pic:cNvPicPr>
                     <a:picLocks noChangeAspect="1" noChangeArrowheads="1"/>
                   </pic:cNvPicPr>
@@ -7616,9 +8126,6 @@
       <w:lvlText w:val=""/>
       <w:lvlJc w:val="left"/>
       <w:pPr>
-        <w:tabs>
-          <w:tab w:val="num" w:pos="707"/>
-        </w:tabs>
         <w:ind w:left="707" w:hanging="0"/>
       </w:pPr>
       <w:rPr>

</xml_diff>